<commit_message>
Changed Code to put in one File
</commit_message>
<xml_diff>
--- a/Lecture2Code/code_hardCopy.docx
+++ b/Lecture2Code/code_hardCopy.docx
@@ -34,912 +34,6 @@
       <w:r>
         <w:rPr>
           <w:rFonts w:ascii="Menlo" w:eastAsia="Times New Roman" w:hAnsi="Menlo" w:cs="Menlo"/>
-          <w:color w:val="CC7832"/>
-          <w:sz w:val="18"/>
-          <w:szCs w:val="18"/>
-          <w:lang w:bidi="hi-IN"/>
-        </w:rPr>
-        <w:t xml:space="preserve">import </w:t>
-      </w:r>
-      <w:r>
-        <w:rPr>
-          <w:rFonts w:ascii="Menlo" w:eastAsia="Times New Roman" w:hAnsi="Menlo" w:cs="Menlo"/>
-          <w:color w:val="A9B7C6"/>
-          <w:sz w:val="18"/>
-          <w:szCs w:val="18"/>
-          <w:lang w:bidi="hi-IN"/>
-        </w:rPr>
-        <w:t>os.path</w:t>
-      </w:r>
-      <w:r>
-        <w:rPr>
-          <w:rFonts w:ascii="Menlo" w:eastAsia="Times New Roman" w:hAnsi="Menlo" w:cs="Menlo"/>
-          <w:color w:val="A9B7C6"/>
-          <w:sz w:val="18"/>
-          <w:szCs w:val="18"/>
-          <w:lang w:bidi="hi-IN"/>
-        </w:rPr>
-        <w:br/>
-      </w:r>
-      <w:r>
-        <w:rPr>
-          <w:rFonts w:ascii="Menlo" w:eastAsia="Times New Roman" w:hAnsi="Menlo" w:cs="Menlo"/>
-          <w:color w:val="CC7832"/>
-          <w:sz w:val="18"/>
-          <w:szCs w:val="18"/>
-          <w:lang w:bidi="hi-IN"/>
-        </w:rPr>
-        <w:t xml:space="preserve">from </w:t>
-      </w:r>
-      <w:r>
-        <w:rPr>
-          <w:rFonts w:ascii="Menlo" w:eastAsia="Times New Roman" w:hAnsi="Menlo" w:cs="Menlo"/>
-          <w:color w:val="A9B7C6"/>
-          <w:sz w:val="18"/>
-          <w:szCs w:val="18"/>
-          <w:lang w:bidi="hi-IN"/>
-        </w:rPr>
-        <w:t xml:space="preserve">cryptBreak </w:t>
-      </w:r>
-      <w:r>
-        <w:rPr>
-          <w:rFonts w:ascii="Menlo" w:eastAsia="Times New Roman" w:hAnsi="Menlo" w:cs="Menlo"/>
-          <w:color w:val="CC7832"/>
-          <w:sz w:val="18"/>
-          <w:szCs w:val="18"/>
-          <w:lang w:bidi="hi-IN"/>
-        </w:rPr>
-        <w:t xml:space="preserve">import </w:t>
-      </w:r>
-      <w:r>
-        <w:rPr>
-          <w:rFonts w:ascii="Menlo" w:eastAsia="Times New Roman" w:hAnsi="Menlo" w:cs="Menlo"/>
-          <w:color w:val="A9B7C6"/>
-          <w:sz w:val="18"/>
-          <w:szCs w:val="18"/>
-          <w:lang w:bidi="hi-IN"/>
-        </w:rPr>
-        <w:t>*</w:t>
-      </w:r>
-      <w:r>
-        <w:rPr>
-          <w:rFonts w:ascii="Menlo" w:eastAsia="Times New Roman" w:hAnsi="Menlo" w:cs="Menlo"/>
-          <w:color w:val="A9B7C6"/>
-          <w:sz w:val="18"/>
-          <w:szCs w:val="18"/>
-          <w:lang w:bidi="hi-IN"/>
-        </w:rPr>
-        <w:br/>
-      </w:r>
-      <w:r>
-        <w:rPr>
-          <w:rFonts w:ascii="Menlo" w:eastAsia="Times New Roman" w:hAnsi="Menlo" w:cs="Menlo"/>
-          <w:color w:val="CC7832"/>
-          <w:sz w:val="18"/>
-          <w:szCs w:val="18"/>
-          <w:lang w:bidi="hi-IN"/>
-        </w:rPr>
-        <w:t xml:space="preserve">if </w:t>
-      </w:r>
-      <w:r>
-        <w:rPr>
-          <w:rFonts w:ascii="Menlo" w:eastAsia="Times New Roman" w:hAnsi="Menlo" w:cs="Menlo"/>
-          <w:color w:val="A9B7C6"/>
-          <w:sz w:val="18"/>
-          <w:szCs w:val="18"/>
-          <w:lang w:bidi="hi-IN"/>
-        </w:rPr>
-        <w:t xml:space="preserve">__name__ == </w:t>
-      </w:r>
-      <w:r>
-        <w:rPr>
-          <w:rFonts w:ascii="Menlo" w:eastAsia="Times New Roman" w:hAnsi="Menlo" w:cs="Menlo"/>
-          <w:color w:val="6A8759"/>
-          <w:sz w:val="18"/>
-          <w:szCs w:val="18"/>
-          <w:lang w:bidi="hi-IN"/>
-        </w:rPr>
-        <w:t>'__main__'</w:t>
-      </w:r>
-      <w:r>
-        <w:rPr>
-          <w:rFonts w:ascii="Menlo" w:eastAsia="Times New Roman" w:hAnsi="Menlo" w:cs="Menlo"/>
-          <w:color w:val="A9B7C6"/>
-          <w:sz w:val="18"/>
-          <w:szCs w:val="18"/>
-          <w:lang w:bidi="hi-IN"/>
-        </w:rPr>
-        <w:t>:</w:t>
-      </w:r>
-      <w:r>
-        <w:rPr>
-          <w:rFonts w:ascii="Menlo" w:eastAsia="Times New Roman" w:hAnsi="Menlo" w:cs="Menlo"/>
-          <w:color w:val="A9B7C6"/>
-          <w:sz w:val="18"/>
-          <w:szCs w:val="18"/>
-          <w:lang w:bidi="hi-IN"/>
-        </w:rPr>
-        <w:br/>
-        <w:t xml:space="preserve">    allPValues = </w:t>
-      </w:r>
-      <w:r>
-        <w:rPr>
-          <w:rFonts w:ascii="Menlo" w:eastAsia="Times New Roman" w:hAnsi="Menlo" w:cs="Menlo"/>
-          <w:color w:val="8888C6"/>
-          <w:sz w:val="18"/>
-          <w:szCs w:val="18"/>
-          <w:lang w:bidi="hi-IN"/>
-        </w:rPr>
-        <w:t>tuple</w:t>
-      </w:r>
-      <w:r>
-        <w:rPr>
-          <w:rFonts w:ascii="Menlo" w:eastAsia="Times New Roman" w:hAnsi="Menlo" w:cs="Menlo"/>
-          <w:color w:val="A9B7C6"/>
-          <w:sz w:val="18"/>
-          <w:szCs w:val="18"/>
-          <w:lang w:bidi="hi-IN"/>
-        </w:rPr>
-        <w:t>(</w:t>
-      </w:r>
-      <w:r>
-        <w:rPr>
-          <w:rFonts w:ascii="Menlo" w:eastAsia="Times New Roman" w:hAnsi="Menlo" w:cs="Menlo"/>
-          <w:color w:val="8888C6"/>
-          <w:sz w:val="18"/>
-          <w:szCs w:val="18"/>
-          <w:lang w:bidi="hi-IN"/>
-        </w:rPr>
-        <w:t>range</w:t>
-      </w:r>
-      <w:r>
-        <w:rPr>
-          <w:rFonts w:ascii="Menlo" w:eastAsia="Times New Roman" w:hAnsi="Menlo" w:cs="Menlo"/>
-          <w:color w:val="A9B7C6"/>
-          <w:sz w:val="18"/>
-          <w:szCs w:val="18"/>
-          <w:lang w:bidi="hi-IN"/>
-        </w:rPr>
-        <w:t>(</w:t>
-      </w:r>
-      <w:r>
-        <w:rPr>
-          <w:rFonts w:ascii="Menlo" w:eastAsia="Times New Roman" w:hAnsi="Menlo" w:cs="Menlo"/>
-          <w:color w:val="6897BB"/>
-          <w:sz w:val="18"/>
-          <w:szCs w:val="18"/>
-          <w:lang w:bidi="hi-IN"/>
-        </w:rPr>
-        <w:t>0</w:t>
-      </w:r>
-      <w:r>
-        <w:rPr>
-          <w:rFonts w:ascii="Menlo" w:eastAsia="Times New Roman" w:hAnsi="Menlo" w:cs="Menlo"/>
-          <w:color w:val="CC7832"/>
-          <w:sz w:val="18"/>
-          <w:szCs w:val="18"/>
-          <w:lang w:bidi="hi-IN"/>
-        </w:rPr>
-        <w:t xml:space="preserve">, </w:t>
-      </w:r>
-      <w:r>
-        <w:rPr>
-          <w:rFonts w:ascii="Menlo" w:eastAsia="Times New Roman" w:hAnsi="Menlo" w:cs="Menlo"/>
-          <w:color w:val="6897BB"/>
-          <w:sz w:val="18"/>
-          <w:szCs w:val="18"/>
-          <w:lang w:bidi="hi-IN"/>
-        </w:rPr>
-        <w:t>2</w:t>
-      </w:r>
-      <w:r>
-        <w:rPr>
-          <w:rFonts w:ascii="Menlo" w:eastAsia="Times New Roman" w:hAnsi="Menlo" w:cs="Menlo"/>
-          <w:color w:val="A9B7C6"/>
-          <w:sz w:val="18"/>
-          <w:szCs w:val="18"/>
-          <w:lang w:bidi="hi-IN"/>
-        </w:rPr>
-        <w:t>**</w:t>
-      </w:r>
-      <w:r>
-        <w:rPr>
-          <w:rFonts w:ascii="Menlo" w:eastAsia="Times New Roman" w:hAnsi="Menlo" w:cs="Menlo"/>
-          <w:color w:val="6897BB"/>
-          <w:sz w:val="18"/>
-          <w:szCs w:val="18"/>
-          <w:lang w:bidi="hi-IN"/>
-        </w:rPr>
-        <w:t>16</w:t>
-      </w:r>
-      <w:r>
-        <w:rPr>
-          <w:rFonts w:ascii="Menlo" w:eastAsia="Times New Roman" w:hAnsi="Menlo" w:cs="Menlo"/>
-          <w:color w:val="A9B7C6"/>
-          <w:sz w:val="18"/>
-          <w:szCs w:val="18"/>
-          <w:lang w:bidi="hi-IN"/>
-        </w:rPr>
-        <w:t>))</w:t>
-      </w:r>
-      <w:r>
-        <w:rPr>
-          <w:rFonts w:ascii="Menlo" w:eastAsia="Times New Roman" w:hAnsi="Menlo" w:cs="Menlo"/>
-          <w:color w:val="A9B7C6"/>
-          <w:sz w:val="18"/>
-          <w:szCs w:val="18"/>
-          <w:lang w:bidi="hi-IN"/>
-        </w:rPr>
-        <w:br/>
-        <w:t xml:space="preserve">    </w:t>
-      </w:r>
-      <w:r>
-        <w:rPr>
-          <w:rFonts w:ascii="Menlo" w:eastAsia="Times New Roman" w:hAnsi="Menlo" w:cs="Menlo"/>
-          <w:color w:val="CC7832"/>
-          <w:sz w:val="18"/>
-          <w:szCs w:val="18"/>
-          <w:lang w:bidi="hi-IN"/>
-        </w:rPr>
-        <w:t xml:space="preserve">def </w:t>
-      </w:r>
-      <w:r>
-        <w:rPr>
-          <w:rFonts w:ascii="Menlo" w:eastAsia="Times New Roman" w:hAnsi="Menlo" w:cs="Menlo"/>
-          <w:color w:val="FFC66D"/>
-          <w:sz w:val="18"/>
-          <w:szCs w:val="18"/>
-          <w:lang w:bidi="hi-IN"/>
-        </w:rPr>
-        <w:t>bruteForce</w:t>
-      </w:r>
-      <w:r>
-        <w:rPr>
-          <w:rFonts w:ascii="Menlo" w:eastAsia="Times New Roman" w:hAnsi="Menlo" w:cs="Menlo"/>
-          <w:color w:val="A9B7C6"/>
-          <w:sz w:val="18"/>
-          <w:szCs w:val="18"/>
-          <w:lang w:bidi="hi-IN"/>
-        </w:rPr>
-        <w:t>():</w:t>
-      </w:r>
-      <w:r>
-        <w:rPr>
-          <w:rFonts w:ascii="Menlo" w:eastAsia="Times New Roman" w:hAnsi="Menlo" w:cs="Menlo"/>
-          <w:color w:val="A9B7C6"/>
-          <w:sz w:val="18"/>
-          <w:szCs w:val="18"/>
-          <w:lang w:bidi="hi-IN"/>
-        </w:rPr>
-        <w:br/>
-        <w:t xml:space="preserve">        </w:t>
-      </w:r>
-      <w:r>
-        <w:rPr>
-          <w:rFonts w:ascii="Menlo" w:eastAsia="Times New Roman" w:hAnsi="Menlo" w:cs="Menlo"/>
-          <w:color w:val="CC7832"/>
-          <w:sz w:val="18"/>
-          <w:szCs w:val="18"/>
-          <w:lang w:bidi="hi-IN"/>
-        </w:rPr>
-        <w:t xml:space="preserve">for </w:t>
-      </w:r>
-      <w:r>
-        <w:rPr>
-          <w:rFonts w:ascii="Menlo" w:eastAsia="Times New Roman" w:hAnsi="Menlo" w:cs="Menlo"/>
-          <w:color w:val="A9B7C6"/>
-          <w:sz w:val="18"/>
-          <w:szCs w:val="18"/>
-          <w:lang w:bidi="hi-IN"/>
-        </w:rPr>
-        <w:t xml:space="preserve">key </w:t>
-      </w:r>
-      <w:r>
-        <w:rPr>
-          <w:rFonts w:ascii="Menlo" w:eastAsia="Times New Roman" w:hAnsi="Menlo" w:cs="Menlo"/>
-          <w:color w:val="CC7832"/>
-          <w:sz w:val="18"/>
-          <w:szCs w:val="18"/>
-          <w:lang w:bidi="hi-IN"/>
-        </w:rPr>
-        <w:t xml:space="preserve">in </w:t>
-      </w:r>
-      <w:r>
-        <w:rPr>
-          <w:rFonts w:ascii="Menlo" w:eastAsia="Times New Roman" w:hAnsi="Menlo" w:cs="Menlo"/>
-          <w:color w:val="A9B7C6"/>
-          <w:sz w:val="18"/>
-          <w:szCs w:val="18"/>
-          <w:lang w:bidi="hi-IN"/>
-        </w:rPr>
-        <w:t>allPValues:</w:t>
-      </w:r>
-      <w:r>
-        <w:rPr>
-          <w:rFonts w:ascii="Menlo" w:eastAsia="Times New Roman" w:hAnsi="Menlo" w:cs="Menlo"/>
-          <w:color w:val="A9B7C6"/>
-          <w:sz w:val="18"/>
-          <w:szCs w:val="18"/>
-          <w:lang w:bidi="hi-IN"/>
-        </w:rPr>
-        <w:br/>
-        <w:t xml:space="preserve">            plain = cryptBreak(</w:t>
-      </w:r>
-      <w:r>
-        <w:rPr>
-          <w:rFonts w:ascii="Menlo" w:eastAsia="Times New Roman" w:hAnsi="Menlo" w:cs="Menlo"/>
-          <w:color w:val="6A8759"/>
-          <w:sz w:val="18"/>
-          <w:szCs w:val="18"/>
-          <w:lang w:bidi="hi-IN"/>
-        </w:rPr>
-        <w:t>'encrypted.txt'</w:t>
-      </w:r>
-      <w:r>
-        <w:rPr>
-          <w:rFonts w:ascii="Menlo" w:eastAsia="Times New Roman" w:hAnsi="Menlo" w:cs="Menlo"/>
-          <w:color w:val="CC7832"/>
-          <w:sz w:val="18"/>
-          <w:szCs w:val="18"/>
-          <w:lang w:bidi="hi-IN"/>
-        </w:rPr>
-        <w:t xml:space="preserve">, </w:t>
-      </w:r>
-      <w:r>
-        <w:rPr>
-          <w:rFonts w:ascii="Menlo" w:eastAsia="Times New Roman" w:hAnsi="Menlo" w:cs="Menlo"/>
-          <w:color w:val="A9B7C6"/>
-          <w:sz w:val="18"/>
-          <w:szCs w:val="18"/>
-          <w:lang w:bidi="hi-IN"/>
-        </w:rPr>
-        <w:t>key)</w:t>
-      </w:r>
-      <w:r>
-        <w:rPr>
-          <w:rFonts w:ascii="Menlo" w:eastAsia="Times New Roman" w:hAnsi="Menlo" w:cs="Menlo"/>
-          <w:color w:val="A9B7C6"/>
-          <w:sz w:val="18"/>
-          <w:szCs w:val="18"/>
-          <w:lang w:bidi="hi-IN"/>
-        </w:rPr>
-        <w:br/>
-        <w:t xml:space="preserve">            </w:t>
-      </w:r>
-      <w:r>
-        <w:rPr>
-          <w:rFonts w:ascii="Menlo" w:eastAsia="Times New Roman" w:hAnsi="Menlo" w:cs="Menlo"/>
-          <w:color w:val="CC7832"/>
-          <w:sz w:val="18"/>
-          <w:szCs w:val="18"/>
-          <w:lang w:bidi="hi-IN"/>
-        </w:rPr>
-        <w:t xml:space="preserve">if </w:t>
-      </w:r>
-      <w:r>
-        <w:rPr>
-          <w:rFonts w:ascii="Menlo" w:eastAsia="Times New Roman" w:hAnsi="Menlo" w:cs="Menlo"/>
-          <w:color w:val="6A8759"/>
-          <w:sz w:val="18"/>
-          <w:szCs w:val="18"/>
-          <w:lang w:bidi="hi-IN"/>
-        </w:rPr>
-        <w:t xml:space="preserve">"Mark Twain" </w:t>
-      </w:r>
-      <w:r>
-        <w:rPr>
-          <w:rFonts w:ascii="Menlo" w:eastAsia="Times New Roman" w:hAnsi="Menlo" w:cs="Menlo"/>
-          <w:color w:val="CC7832"/>
-          <w:sz w:val="18"/>
-          <w:szCs w:val="18"/>
-          <w:lang w:bidi="hi-IN"/>
-        </w:rPr>
-        <w:t xml:space="preserve">in </w:t>
-      </w:r>
-      <w:r>
-        <w:rPr>
-          <w:rFonts w:ascii="Menlo" w:eastAsia="Times New Roman" w:hAnsi="Menlo" w:cs="Menlo"/>
-          <w:color w:val="A9B7C6"/>
-          <w:sz w:val="18"/>
-          <w:szCs w:val="18"/>
-          <w:lang w:bidi="hi-IN"/>
-        </w:rPr>
-        <w:t>plain:</w:t>
-      </w:r>
-      <w:r>
-        <w:rPr>
-          <w:rFonts w:ascii="Menlo" w:eastAsia="Times New Roman" w:hAnsi="Menlo" w:cs="Menlo"/>
-          <w:color w:val="A9B7C6"/>
-          <w:sz w:val="18"/>
-          <w:szCs w:val="18"/>
-          <w:lang w:bidi="hi-IN"/>
-        </w:rPr>
-        <w:br/>
-        <w:t xml:space="preserve">                </w:t>
-      </w:r>
-      <w:r>
-        <w:rPr>
-          <w:rFonts w:ascii="Menlo" w:eastAsia="Times New Roman" w:hAnsi="Menlo" w:cs="Menlo"/>
-          <w:color w:val="8888C6"/>
-          <w:sz w:val="18"/>
-          <w:szCs w:val="18"/>
-          <w:lang w:bidi="hi-IN"/>
-        </w:rPr>
-        <w:t>print</w:t>
-      </w:r>
-      <w:r>
-        <w:rPr>
-          <w:rFonts w:ascii="Menlo" w:eastAsia="Times New Roman" w:hAnsi="Menlo" w:cs="Menlo"/>
-          <w:color w:val="A9B7C6"/>
-          <w:sz w:val="18"/>
-          <w:szCs w:val="18"/>
-          <w:lang w:bidi="hi-IN"/>
-        </w:rPr>
-        <w:t>(</w:t>
-      </w:r>
-      <w:r>
-        <w:rPr>
-          <w:rFonts w:ascii="Menlo" w:eastAsia="Times New Roman" w:hAnsi="Menlo" w:cs="Menlo"/>
-          <w:color w:val="6A8759"/>
-          <w:sz w:val="18"/>
-          <w:szCs w:val="18"/>
-          <w:lang w:bidi="hi-IN"/>
-        </w:rPr>
-        <w:t>"Encryption Broken!"</w:t>
-      </w:r>
-      <w:r>
-        <w:rPr>
-          <w:rFonts w:ascii="Menlo" w:eastAsia="Times New Roman" w:hAnsi="Menlo" w:cs="Menlo"/>
-          <w:color w:val="A9B7C6"/>
-          <w:sz w:val="18"/>
-          <w:szCs w:val="18"/>
-          <w:lang w:bidi="hi-IN"/>
-        </w:rPr>
-        <w:t>)</w:t>
-      </w:r>
-      <w:r>
-        <w:rPr>
-          <w:rFonts w:ascii="Menlo" w:eastAsia="Times New Roman" w:hAnsi="Menlo" w:cs="Menlo"/>
-          <w:color w:val="A9B7C6"/>
-          <w:sz w:val="18"/>
-          <w:szCs w:val="18"/>
-          <w:lang w:bidi="hi-IN"/>
-        </w:rPr>
-        <w:br/>
-        <w:t xml:space="preserve">                </w:t>
-      </w:r>
-      <w:r>
-        <w:rPr>
-          <w:rFonts w:ascii="Menlo" w:eastAsia="Times New Roman" w:hAnsi="Menlo" w:cs="Menlo"/>
-          <w:color w:val="8888C6"/>
-          <w:sz w:val="18"/>
-          <w:szCs w:val="18"/>
-          <w:lang w:bidi="hi-IN"/>
-        </w:rPr>
-        <w:t>print</w:t>
-      </w:r>
-      <w:r>
-        <w:rPr>
-          <w:rFonts w:ascii="Menlo" w:eastAsia="Times New Roman" w:hAnsi="Menlo" w:cs="Menlo"/>
-          <w:color w:val="A9B7C6"/>
-          <w:sz w:val="18"/>
-          <w:szCs w:val="18"/>
-          <w:lang w:bidi="hi-IN"/>
-        </w:rPr>
-        <w:t>(</w:t>
-      </w:r>
-      <w:r>
-        <w:rPr>
-          <w:rFonts w:ascii="Menlo" w:eastAsia="Times New Roman" w:hAnsi="Menlo" w:cs="Menlo"/>
-          <w:color w:val="6A8759"/>
-          <w:sz w:val="18"/>
-          <w:szCs w:val="18"/>
-          <w:lang w:bidi="hi-IN"/>
-        </w:rPr>
-        <w:t>"Key: "</w:t>
-      </w:r>
-      <w:r>
-        <w:rPr>
-          <w:rFonts w:ascii="Menlo" w:eastAsia="Times New Roman" w:hAnsi="Menlo" w:cs="Menlo"/>
-          <w:color w:val="CC7832"/>
-          <w:sz w:val="18"/>
-          <w:szCs w:val="18"/>
-          <w:lang w:bidi="hi-IN"/>
-        </w:rPr>
-        <w:t>,</w:t>
-      </w:r>
-      <w:r>
-        <w:rPr>
-          <w:rFonts w:ascii="Menlo" w:eastAsia="Times New Roman" w:hAnsi="Menlo" w:cs="Menlo"/>
-          <w:color w:val="A9B7C6"/>
-          <w:sz w:val="18"/>
-          <w:szCs w:val="18"/>
-          <w:lang w:bidi="hi-IN"/>
-        </w:rPr>
-        <w:t>key)</w:t>
-      </w:r>
-      <w:r>
-        <w:rPr>
-          <w:rFonts w:ascii="Menlo" w:eastAsia="Times New Roman" w:hAnsi="Menlo" w:cs="Menlo"/>
-          <w:color w:val="A9B7C6"/>
-          <w:sz w:val="18"/>
-          <w:szCs w:val="18"/>
-          <w:lang w:bidi="hi-IN"/>
-        </w:rPr>
-        <w:br/>
-        <w:t xml:space="preserve">                </w:t>
-      </w:r>
-      <w:r>
-        <w:rPr>
-          <w:rFonts w:ascii="Menlo" w:eastAsia="Times New Roman" w:hAnsi="Menlo" w:cs="Menlo"/>
-          <w:color w:val="8888C6"/>
-          <w:sz w:val="18"/>
-          <w:szCs w:val="18"/>
-          <w:lang w:bidi="hi-IN"/>
-        </w:rPr>
-        <w:t>print</w:t>
-      </w:r>
-      <w:r>
-        <w:rPr>
-          <w:rFonts w:ascii="Menlo" w:eastAsia="Times New Roman" w:hAnsi="Menlo" w:cs="Menlo"/>
-          <w:color w:val="A9B7C6"/>
-          <w:sz w:val="18"/>
-          <w:szCs w:val="18"/>
-          <w:lang w:bidi="hi-IN"/>
-        </w:rPr>
-        <w:t>(</w:t>
-      </w:r>
-      <w:r>
-        <w:rPr>
-          <w:rFonts w:ascii="Menlo" w:eastAsia="Times New Roman" w:hAnsi="Menlo" w:cs="Menlo"/>
-          <w:color w:val="6A8759"/>
-          <w:sz w:val="18"/>
-          <w:szCs w:val="18"/>
-          <w:lang w:bidi="hi-IN"/>
-        </w:rPr>
-        <w:t>"Message: "</w:t>
-      </w:r>
-      <w:r>
-        <w:rPr>
-          <w:rFonts w:ascii="Menlo" w:eastAsia="Times New Roman" w:hAnsi="Menlo" w:cs="Menlo"/>
-          <w:color w:val="CC7832"/>
-          <w:sz w:val="18"/>
-          <w:szCs w:val="18"/>
-          <w:lang w:bidi="hi-IN"/>
-        </w:rPr>
-        <w:t>,</w:t>
-      </w:r>
-      <w:r>
-        <w:rPr>
-          <w:rFonts w:ascii="Menlo" w:eastAsia="Times New Roman" w:hAnsi="Menlo" w:cs="Menlo"/>
-          <w:color w:val="A9B7C6"/>
-          <w:sz w:val="18"/>
-          <w:szCs w:val="18"/>
-          <w:lang w:bidi="hi-IN"/>
-        </w:rPr>
-        <w:t>plain)</w:t>
-      </w:r>
-      <w:r>
-        <w:rPr>
-          <w:rFonts w:ascii="Menlo" w:eastAsia="Times New Roman" w:hAnsi="Menlo" w:cs="Menlo"/>
-          <w:color w:val="A9B7C6"/>
-          <w:sz w:val="18"/>
-          <w:szCs w:val="18"/>
-          <w:lang w:bidi="hi-IN"/>
-        </w:rPr>
-        <w:br/>
-        <w:t xml:space="preserve">                </w:t>
-      </w:r>
-      <w:r>
-        <w:rPr>
-          <w:rFonts w:ascii="Menlo" w:eastAsia="Times New Roman" w:hAnsi="Menlo" w:cs="Menlo"/>
-          <w:color w:val="CC7832"/>
-          <w:sz w:val="18"/>
-          <w:szCs w:val="18"/>
-          <w:lang w:bidi="hi-IN"/>
-        </w:rPr>
-        <w:t xml:space="preserve">if </w:t>
-      </w:r>
-      <w:r>
-        <w:rPr>
-          <w:rFonts w:ascii="Menlo" w:eastAsia="Times New Roman" w:hAnsi="Menlo" w:cs="Menlo"/>
-          <w:color w:val="A9B7C6"/>
-          <w:sz w:val="18"/>
-          <w:szCs w:val="18"/>
-          <w:lang w:bidi="hi-IN"/>
-        </w:rPr>
-        <w:t>os.path.isfile(</w:t>
-      </w:r>
-      <w:r>
-        <w:rPr>
-          <w:rFonts w:ascii="Menlo" w:eastAsia="Times New Roman" w:hAnsi="Menlo" w:cs="Menlo"/>
-          <w:color w:val="6A8759"/>
-          <w:sz w:val="18"/>
-          <w:szCs w:val="18"/>
-          <w:lang w:bidi="hi-IN"/>
-        </w:rPr>
-        <w:t>'decrypted.txt'</w:t>
-      </w:r>
-      <w:r>
-        <w:rPr>
-          <w:rFonts w:ascii="Menlo" w:eastAsia="Times New Roman" w:hAnsi="Menlo" w:cs="Menlo"/>
-          <w:color w:val="A9B7C6"/>
-          <w:sz w:val="18"/>
-          <w:szCs w:val="18"/>
-          <w:lang w:bidi="hi-IN"/>
-        </w:rPr>
-        <w:t>):</w:t>
-      </w:r>
-      <w:r>
-        <w:rPr>
-          <w:rFonts w:ascii="Menlo" w:eastAsia="Times New Roman" w:hAnsi="Menlo" w:cs="Menlo"/>
-          <w:color w:val="A9B7C6"/>
-          <w:sz w:val="18"/>
-          <w:szCs w:val="18"/>
-          <w:lang w:bidi="hi-IN"/>
-        </w:rPr>
-        <w:br/>
-        <w:t xml:space="preserve">                    FILEOUT = </w:t>
-      </w:r>
-      <w:r>
-        <w:rPr>
-          <w:rFonts w:ascii="Menlo" w:eastAsia="Times New Roman" w:hAnsi="Menlo" w:cs="Menlo"/>
-          <w:color w:val="8888C6"/>
-          <w:sz w:val="18"/>
-          <w:szCs w:val="18"/>
-          <w:lang w:bidi="hi-IN"/>
-        </w:rPr>
-        <w:t>open</w:t>
-      </w:r>
-      <w:r>
-        <w:rPr>
-          <w:rFonts w:ascii="Menlo" w:eastAsia="Times New Roman" w:hAnsi="Menlo" w:cs="Menlo"/>
-          <w:color w:val="A9B7C6"/>
-          <w:sz w:val="18"/>
-          <w:szCs w:val="18"/>
-          <w:lang w:bidi="hi-IN"/>
-        </w:rPr>
-        <w:t>(</w:t>
-      </w:r>
-      <w:r>
-        <w:rPr>
-          <w:rFonts w:ascii="Menlo" w:eastAsia="Times New Roman" w:hAnsi="Menlo" w:cs="Menlo"/>
-          <w:color w:val="6A8759"/>
-          <w:sz w:val="18"/>
-          <w:szCs w:val="18"/>
-          <w:lang w:bidi="hi-IN"/>
-        </w:rPr>
-        <w:t>'decrypted.txt'</w:t>
-      </w:r>
-      <w:r>
-        <w:rPr>
-          <w:rFonts w:ascii="Menlo" w:eastAsia="Times New Roman" w:hAnsi="Menlo" w:cs="Menlo"/>
-          <w:color w:val="CC7832"/>
-          <w:sz w:val="18"/>
-          <w:szCs w:val="18"/>
-          <w:lang w:bidi="hi-IN"/>
-        </w:rPr>
-        <w:t xml:space="preserve">, </w:t>
-      </w:r>
-      <w:r>
-        <w:rPr>
-          <w:rFonts w:ascii="Menlo" w:eastAsia="Times New Roman" w:hAnsi="Menlo" w:cs="Menlo"/>
-          <w:color w:val="6A8759"/>
-          <w:sz w:val="18"/>
-          <w:szCs w:val="18"/>
-          <w:lang w:bidi="hi-IN"/>
-        </w:rPr>
-        <w:t>'w'</w:t>
-      </w:r>
-      <w:r>
-        <w:rPr>
-          <w:rFonts w:ascii="Menlo" w:eastAsia="Times New Roman" w:hAnsi="Menlo" w:cs="Menlo"/>
-          <w:color w:val="A9B7C6"/>
-          <w:sz w:val="18"/>
-          <w:szCs w:val="18"/>
-          <w:lang w:bidi="hi-IN"/>
-        </w:rPr>
-        <w:t xml:space="preserve">)  </w:t>
-      </w:r>
-      <w:r>
-        <w:rPr>
-          <w:rFonts w:ascii="Menlo" w:eastAsia="Times New Roman" w:hAnsi="Menlo" w:cs="Menlo"/>
-          <w:color w:val="808080"/>
-          <w:sz w:val="18"/>
-          <w:szCs w:val="18"/>
-          <w:lang w:bidi="hi-IN"/>
-        </w:rPr>
-        <w:t># (d)</w:t>
-      </w:r>
-      <w:r>
-        <w:rPr>
-          <w:rFonts w:ascii="Menlo" w:eastAsia="Times New Roman" w:hAnsi="Menlo" w:cs="Menlo"/>
-          <w:color w:val="808080"/>
-          <w:sz w:val="18"/>
-          <w:szCs w:val="18"/>
-          <w:lang w:bidi="hi-IN"/>
-        </w:rPr>
-        <w:br/>
-        <w:t xml:space="preserve">                    </w:t>
-      </w:r>
-      <w:r>
-        <w:rPr>
-          <w:rFonts w:ascii="Menlo" w:eastAsia="Times New Roman" w:hAnsi="Menlo" w:cs="Menlo"/>
-          <w:color w:val="A9B7C6"/>
-          <w:sz w:val="18"/>
-          <w:szCs w:val="18"/>
-          <w:lang w:bidi="hi-IN"/>
-        </w:rPr>
-        <w:t xml:space="preserve">FILEOUT.write(plain)  </w:t>
-      </w:r>
-      <w:r>
-        <w:rPr>
-          <w:rFonts w:ascii="Menlo" w:eastAsia="Times New Roman" w:hAnsi="Menlo" w:cs="Menlo"/>
-          <w:color w:val="808080"/>
-          <w:sz w:val="18"/>
-          <w:szCs w:val="18"/>
-          <w:lang w:bidi="hi-IN"/>
-        </w:rPr>
-        <w:t># (e)</w:t>
-      </w:r>
-      <w:r>
-        <w:rPr>
-          <w:rFonts w:ascii="Menlo" w:eastAsia="Times New Roman" w:hAnsi="Menlo" w:cs="Menlo"/>
-          <w:color w:val="808080"/>
-          <w:sz w:val="18"/>
-          <w:szCs w:val="18"/>
-          <w:lang w:bidi="hi-IN"/>
-        </w:rPr>
-        <w:br/>
-        <w:t xml:space="preserve">                    </w:t>
-      </w:r>
-      <w:r>
-        <w:rPr>
-          <w:rFonts w:ascii="Menlo" w:eastAsia="Times New Roman" w:hAnsi="Menlo" w:cs="Menlo"/>
-          <w:color w:val="A9B7C6"/>
-          <w:sz w:val="18"/>
-          <w:szCs w:val="18"/>
-          <w:lang w:bidi="hi-IN"/>
-        </w:rPr>
-        <w:t>FILEOUT.close()</w:t>
-      </w:r>
-      <w:r>
-        <w:rPr>
-          <w:rFonts w:ascii="Menlo" w:eastAsia="Times New Roman" w:hAnsi="Menlo" w:cs="Menlo"/>
-          <w:color w:val="A9B7C6"/>
-          <w:sz w:val="18"/>
-          <w:szCs w:val="18"/>
-          <w:lang w:bidi="hi-IN"/>
-        </w:rPr>
-        <w:br/>
-        <w:t xml:space="preserve">                </w:t>
-      </w:r>
-      <w:r>
-        <w:rPr>
-          <w:rFonts w:ascii="Menlo" w:eastAsia="Times New Roman" w:hAnsi="Menlo" w:cs="Menlo"/>
-          <w:color w:val="CC7832"/>
-          <w:sz w:val="18"/>
-          <w:szCs w:val="18"/>
-          <w:lang w:bidi="hi-IN"/>
-        </w:rPr>
-        <w:t>else</w:t>
-      </w:r>
-      <w:r>
-        <w:rPr>
-          <w:rFonts w:ascii="Menlo" w:eastAsia="Times New Roman" w:hAnsi="Menlo" w:cs="Menlo"/>
-          <w:color w:val="A9B7C6"/>
-          <w:sz w:val="18"/>
-          <w:szCs w:val="18"/>
-          <w:lang w:bidi="hi-IN"/>
-        </w:rPr>
-        <w:t>:</w:t>
-      </w:r>
-      <w:r>
-        <w:rPr>
-          <w:rFonts w:ascii="Menlo" w:eastAsia="Times New Roman" w:hAnsi="Menlo" w:cs="Menlo"/>
-          <w:color w:val="A9B7C6"/>
-          <w:sz w:val="18"/>
-          <w:szCs w:val="18"/>
-          <w:lang w:bidi="hi-IN"/>
-        </w:rPr>
-        <w:br/>
-        <w:t xml:space="preserve">                    </w:t>
-      </w:r>
-      <w:r>
-        <w:rPr>
-          <w:rFonts w:ascii="Menlo" w:eastAsia="Times New Roman" w:hAnsi="Menlo" w:cs="Menlo"/>
-          <w:color w:val="8888C6"/>
-          <w:sz w:val="18"/>
-          <w:szCs w:val="18"/>
-          <w:lang w:bidi="hi-IN"/>
-        </w:rPr>
-        <w:t>print</w:t>
-      </w:r>
-      <w:r>
-        <w:rPr>
-          <w:rFonts w:ascii="Menlo" w:eastAsia="Times New Roman" w:hAnsi="Menlo" w:cs="Menlo"/>
-          <w:color w:val="A9B7C6"/>
-          <w:sz w:val="18"/>
-          <w:szCs w:val="18"/>
-          <w:lang w:bidi="hi-IN"/>
-        </w:rPr>
-        <w:t>(</w:t>
-      </w:r>
-      <w:r>
-        <w:rPr>
-          <w:rFonts w:ascii="Menlo" w:eastAsia="Times New Roman" w:hAnsi="Menlo" w:cs="Menlo"/>
-          <w:color w:val="6A8759"/>
-          <w:sz w:val="18"/>
-          <w:szCs w:val="18"/>
-          <w:lang w:bidi="hi-IN"/>
-        </w:rPr>
-        <w:t>"File decrypted.txt does not exist"</w:t>
-      </w:r>
-      <w:r>
-        <w:rPr>
-          <w:rFonts w:ascii="Menlo" w:eastAsia="Times New Roman" w:hAnsi="Menlo" w:cs="Menlo"/>
-          <w:color w:val="A9B7C6"/>
-          <w:sz w:val="18"/>
-          <w:szCs w:val="18"/>
-          <w:lang w:bidi="hi-IN"/>
-        </w:rPr>
-        <w:t>)</w:t>
-      </w:r>
-      <w:r>
-        <w:rPr>
-          <w:rFonts w:ascii="Menlo" w:eastAsia="Times New Roman" w:hAnsi="Menlo" w:cs="Menlo"/>
-          <w:color w:val="A9B7C6"/>
-          <w:sz w:val="18"/>
-          <w:szCs w:val="18"/>
-          <w:lang w:bidi="hi-IN"/>
-        </w:rPr>
-        <w:br/>
-        <w:t xml:space="preserve">                </w:t>
-      </w:r>
-      <w:r>
-        <w:rPr>
-          <w:rFonts w:ascii="Menlo" w:eastAsia="Times New Roman" w:hAnsi="Menlo" w:cs="Menlo"/>
-          <w:color w:val="CC7832"/>
-          <w:sz w:val="18"/>
-          <w:szCs w:val="18"/>
-          <w:lang w:bidi="hi-IN"/>
-        </w:rPr>
-        <w:t>break</w:t>
-      </w:r>
-    </w:p>
-    <w:p/>
-    <w:p>
-      <w:pPr>
-        <w:shd w:val="clear" w:color="auto" w:fill="2B2B2B"/>
-        <w:tabs>
-          <w:tab w:val="left" w:pos="916"/>
-          <w:tab w:val="left" w:pos="1832"/>
-          <w:tab w:val="left" w:pos="2748"/>
-          <w:tab w:val="left" w:pos="3664"/>
-          <w:tab w:val="left" w:pos="4580"/>
-          <w:tab w:val="left" w:pos="5496"/>
-          <w:tab w:val="left" w:pos="6412"/>
-          <w:tab w:val="left" w:pos="7328"/>
-          <w:tab w:val="left" w:pos="8244"/>
-          <w:tab w:val="left" w:pos="9160"/>
-          <w:tab w:val="left" w:pos="10076"/>
-          <w:tab w:val="left" w:pos="10992"/>
-          <w:tab w:val="left" w:pos="11908"/>
-          <w:tab w:val="left" w:pos="12824"/>
-          <w:tab w:val="left" w:pos="13740"/>
-          <w:tab w:val="left" w:pos="14656"/>
-        </w:tabs>
-        <w:rPr>
-          <w:rFonts w:ascii="Menlo" w:eastAsia="Times New Roman" w:hAnsi="Menlo" w:cs="Menlo"/>
-          <w:color w:val="A9B7C6"/>
-          <w:sz w:val="18"/>
-          <w:szCs w:val="18"/>
-          <w:lang w:bidi="hi-IN"/>
-        </w:rPr>
-      </w:pPr>
-      <w:r>
-        <w:rPr>
-          <w:rFonts w:ascii="Menlo" w:eastAsia="Times New Roman" w:hAnsi="Menlo" w:cs="Menlo"/>
           <w:i/>
           <w:iCs/>
           <w:color w:val="629755"/>
@@ -1029,23 +123,41 @@
       <w:r>
         <w:rPr>
           <w:rFonts w:ascii="Menlo" w:eastAsia="Times New Roman" w:hAnsi="Menlo" w:cs="Menlo"/>
-          <w:i/>
-          <w:iCs/>
-          <w:color w:val="629755"/>
-          <w:sz w:val="18"/>
-          <w:szCs w:val="18"/>
-          <w:lang w:bidi="hi-IN"/>
-        </w:rPr>
-        <w:br/>
-      </w:r>
-      <w:r>
-        <w:rPr>
-          <w:rFonts w:ascii="Menlo" w:eastAsia="Times New Roman" w:hAnsi="Menlo" w:cs="Menlo"/>
           <w:color w:val="CC7832"/>
           <w:sz w:val="18"/>
           <w:szCs w:val="18"/>
           <w:lang w:bidi="hi-IN"/>
         </w:rPr>
+        <w:t xml:space="preserve">import </w:t>
+      </w:r>
+      <w:r>
+        <w:rPr>
+          <w:rFonts w:ascii="Menlo" w:eastAsia="Times New Roman" w:hAnsi="Menlo" w:cs="Menlo"/>
+          <w:color w:val="A9B7C6"/>
+          <w:sz w:val="18"/>
+          <w:szCs w:val="18"/>
+          <w:lang w:bidi="hi-IN"/>
+        </w:rPr>
+        <w:t>os.path</w:t>
+      </w:r>
+      <w:r>
+        <w:rPr>
+          <w:rFonts w:ascii="Menlo" w:eastAsia="Times New Roman" w:hAnsi="Menlo" w:cs="Menlo"/>
+          <w:color w:val="A9B7C6"/>
+          <w:sz w:val="18"/>
+          <w:szCs w:val="18"/>
+          <w:lang w:bidi="hi-IN"/>
+        </w:rPr>
+        <w:br/>
+      </w:r>
+      <w:r>
+        <w:rPr>
+          <w:rFonts w:ascii="Menlo" w:eastAsia="Times New Roman" w:hAnsi="Menlo" w:cs="Menlo"/>
+          <w:color w:val="CC7832"/>
+          <w:sz w:val="18"/>
+          <w:szCs w:val="18"/>
+          <w:lang w:bidi="hi-IN"/>
+        </w:rPr>
         <w:t xml:space="preserve">from </w:t>
       </w:r>
       <w:r>
@@ -1056,6 +168,56 @@
           <w:szCs w:val="18"/>
           <w:lang w:bidi="hi-IN"/>
         </w:rPr>
+        <w:t xml:space="preserve">cryptBreak </w:t>
+      </w:r>
+      <w:r>
+        <w:rPr>
+          <w:rFonts w:ascii="Menlo" w:eastAsia="Times New Roman" w:hAnsi="Menlo" w:cs="Menlo"/>
+          <w:color w:val="CC7832"/>
+          <w:sz w:val="18"/>
+          <w:szCs w:val="18"/>
+          <w:lang w:bidi="hi-IN"/>
+        </w:rPr>
+        <w:t xml:space="preserve">import </w:t>
+      </w:r>
+      <w:r>
+        <w:rPr>
+          <w:rFonts w:ascii="Menlo" w:eastAsia="Times New Roman" w:hAnsi="Menlo" w:cs="Menlo"/>
+          <w:color w:val="A9B7C6"/>
+          <w:sz w:val="18"/>
+          <w:szCs w:val="18"/>
+          <w:lang w:bidi="hi-IN"/>
+        </w:rPr>
+        <w:t>*</w:t>
+      </w:r>
+      <w:r>
+        <w:rPr>
+          <w:rFonts w:ascii="Menlo" w:eastAsia="Times New Roman" w:hAnsi="Menlo" w:cs="Menlo"/>
+          <w:color w:val="A9B7C6"/>
+          <w:sz w:val="18"/>
+          <w:szCs w:val="18"/>
+          <w:lang w:bidi="hi-IN"/>
+        </w:rPr>
+        <w:br/>
+      </w:r>
+      <w:r>
+        <w:rPr>
+          <w:rFonts w:ascii="Menlo" w:eastAsia="Times New Roman" w:hAnsi="Menlo" w:cs="Menlo"/>
+          <w:color w:val="CC7832"/>
+          <w:sz w:val="18"/>
+          <w:szCs w:val="18"/>
+          <w:lang w:bidi="hi-IN"/>
+        </w:rPr>
+        <w:t xml:space="preserve">from </w:t>
+      </w:r>
+      <w:r>
+        <w:rPr>
+          <w:rFonts w:ascii="Menlo" w:eastAsia="Times New Roman" w:hAnsi="Menlo" w:cs="Menlo"/>
+          <w:color w:val="A9B7C6"/>
+          <w:sz w:val="18"/>
+          <w:szCs w:val="18"/>
+          <w:lang w:bidi="hi-IN"/>
+        </w:rPr>
         <w:t xml:space="preserve">BitVector </w:t>
       </w:r>
       <w:r>
@@ -1187,6 +349,832 @@
           <w:szCs w:val="18"/>
           <w:lang w:bidi="hi-IN"/>
         </w:rPr>
+        <w:t xml:space="preserve">if </w:t>
+      </w:r>
+      <w:r>
+        <w:rPr>
+          <w:rFonts w:ascii="Menlo" w:eastAsia="Times New Roman" w:hAnsi="Menlo" w:cs="Menlo"/>
+          <w:color w:val="A9B7C6"/>
+          <w:sz w:val="18"/>
+          <w:szCs w:val="18"/>
+          <w:lang w:bidi="hi-IN"/>
+        </w:rPr>
+        <w:t xml:space="preserve">__name__ == </w:t>
+      </w:r>
+      <w:r>
+        <w:rPr>
+          <w:rFonts w:ascii="Menlo" w:eastAsia="Times New Roman" w:hAnsi="Menlo" w:cs="Menlo"/>
+          <w:color w:val="6A8759"/>
+          <w:sz w:val="18"/>
+          <w:szCs w:val="18"/>
+          <w:lang w:bidi="hi-IN"/>
+        </w:rPr>
+        <w:t>'__main__'</w:t>
+      </w:r>
+      <w:r>
+        <w:rPr>
+          <w:rFonts w:ascii="Menlo" w:eastAsia="Times New Roman" w:hAnsi="Menlo" w:cs="Menlo"/>
+          <w:color w:val="A9B7C6"/>
+          <w:sz w:val="18"/>
+          <w:szCs w:val="18"/>
+          <w:lang w:bidi="hi-IN"/>
+        </w:rPr>
+        <w:t>:</w:t>
+      </w:r>
+      <w:r>
+        <w:rPr>
+          <w:rFonts w:ascii="Menlo" w:eastAsia="Times New Roman" w:hAnsi="Menlo" w:cs="Menlo"/>
+          <w:color w:val="A9B7C6"/>
+          <w:sz w:val="18"/>
+          <w:szCs w:val="18"/>
+          <w:lang w:bidi="hi-IN"/>
+        </w:rPr>
+        <w:br/>
+        <w:t xml:space="preserve">    bruteForce()</w:t>
+      </w:r>
+      <w:r>
+        <w:rPr>
+          <w:rFonts w:ascii="Menlo" w:eastAsia="Times New Roman" w:hAnsi="Menlo" w:cs="Menlo"/>
+          <w:color w:val="A9B7C6"/>
+          <w:sz w:val="18"/>
+          <w:szCs w:val="18"/>
+          <w:lang w:bidi="hi-IN"/>
+        </w:rPr>
+        <w:br/>
+      </w:r>
+      <w:r>
+        <w:rPr>
+          <w:rFonts w:ascii="Menlo" w:eastAsia="Times New Roman" w:hAnsi="Menlo" w:cs="Menlo"/>
+          <w:color w:val="A9B7C6"/>
+          <w:sz w:val="18"/>
+          <w:szCs w:val="18"/>
+          <w:lang w:bidi="hi-IN"/>
+        </w:rPr>
+        <w:br/>
+      </w:r>
+      <w:r>
+        <w:rPr>
+          <w:rFonts w:ascii="Menlo" w:eastAsia="Times New Roman" w:hAnsi="Menlo" w:cs="Menlo"/>
+          <w:color w:val="CC7832"/>
+          <w:sz w:val="18"/>
+          <w:szCs w:val="18"/>
+          <w:lang w:bidi="hi-IN"/>
+        </w:rPr>
+        <w:t xml:space="preserve">def </w:t>
+      </w:r>
+      <w:r>
+        <w:rPr>
+          <w:rFonts w:ascii="Menlo" w:eastAsia="Times New Roman" w:hAnsi="Menlo" w:cs="Menlo"/>
+          <w:color w:val="FFC66D"/>
+          <w:sz w:val="18"/>
+          <w:szCs w:val="18"/>
+          <w:lang w:bidi="hi-IN"/>
+        </w:rPr>
+        <w:t>bruteForce</w:t>
+      </w:r>
+      <w:r>
+        <w:rPr>
+          <w:rFonts w:ascii="Menlo" w:eastAsia="Times New Roman" w:hAnsi="Menlo" w:cs="Menlo"/>
+          <w:color w:val="A9B7C6"/>
+          <w:sz w:val="18"/>
+          <w:szCs w:val="18"/>
+          <w:lang w:bidi="hi-IN"/>
+        </w:rPr>
+        <w:t>():</w:t>
+      </w:r>
+      <w:r>
+        <w:rPr>
+          <w:rFonts w:ascii="Menlo" w:eastAsia="Times New Roman" w:hAnsi="Menlo" w:cs="Menlo"/>
+          <w:color w:val="A9B7C6"/>
+          <w:sz w:val="18"/>
+          <w:szCs w:val="18"/>
+          <w:lang w:bidi="hi-IN"/>
+        </w:rPr>
+        <w:br/>
+        <w:t xml:space="preserve">    allPValues = </w:t>
+      </w:r>
+      <w:r>
+        <w:rPr>
+          <w:rFonts w:ascii="Menlo" w:eastAsia="Times New Roman" w:hAnsi="Menlo" w:cs="Menlo"/>
+          <w:color w:val="8888C6"/>
+          <w:sz w:val="18"/>
+          <w:szCs w:val="18"/>
+          <w:lang w:bidi="hi-IN"/>
+        </w:rPr>
+        <w:t>tuple</w:t>
+      </w:r>
+      <w:r>
+        <w:rPr>
+          <w:rFonts w:ascii="Menlo" w:eastAsia="Times New Roman" w:hAnsi="Menlo" w:cs="Menlo"/>
+          <w:color w:val="A9B7C6"/>
+          <w:sz w:val="18"/>
+          <w:szCs w:val="18"/>
+          <w:lang w:bidi="hi-IN"/>
+        </w:rPr>
+        <w:t>(</w:t>
+      </w:r>
+      <w:r>
+        <w:rPr>
+          <w:rFonts w:ascii="Menlo" w:eastAsia="Times New Roman" w:hAnsi="Menlo" w:cs="Menlo"/>
+          <w:color w:val="8888C6"/>
+          <w:sz w:val="18"/>
+          <w:szCs w:val="18"/>
+          <w:lang w:bidi="hi-IN"/>
+        </w:rPr>
+        <w:t>range</w:t>
+      </w:r>
+      <w:r>
+        <w:rPr>
+          <w:rFonts w:ascii="Menlo" w:eastAsia="Times New Roman" w:hAnsi="Menlo" w:cs="Menlo"/>
+          <w:color w:val="A9B7C6"/>
+          <w:sz w:val="18"/>
+          <w:szCs w:val="18"/>
+          <w:lang w:bidi="hi-IN"/>
+        </w:rPr>
+        <w:t>(</w:t>
+      </w:r>
+      <w:r>
+        <w:rPr>
+          <w:rFonts w:ascii="Menlo" w:eastAsia="Times New Roman" w:hAnsi="Menlo" w:cs="Menlo"/>
+          <w:color w:val="6897BB"/>
+          <w:sz w:val="18"/>
+          <w:szCs w:val="18"/>
+          <w:lang w:bidi="hi-IN"/>
+        </w:rPr>
+        <w:t>0</w:t>
+      </w:r>
+      <w:r>
+        <w:rPr>
+          <w:rFonts w:ascii="Menlo" w:eastAsia="Times New Roman" w:hAnsi="Menlo" w:cs="Menlo"/>
+          <w:color w:val="CC7832"/>
+          <w:sz w:val="18"/>
+          <w:szCs w:val="18"/>
+          <w:lang w:bidi="hi-IN"/>
+        </w:rPr>
+        <w:t xml:space="preserve">, </w:t>
+      </w:r>
+      <w:r>
+        <w:rPr>
+          <w:rFonts w:ascii="Menlo" w:eastAsia="Times New Roman" w:hAnsi="Menlo" w:cs="Menlo"/>
+          <w:color w:val="6897BB"/>
+          <w:sz w:val="18"/>
+          <w:szCs w:val="18"/>
+          <w:lang w:bidi="hi-IN"/>
+        </w:rPr>
+        <w:t xml:space="preserve">2 </w:t>
+      </w:r>
+      <w:r>
+        <w:rPr>
+          <w:rFonts w:ascii="Menlo" w:eastAsia="Times New Roman" w:hAnsi="Menlo" w:cs="Menlo"/>
+          <w:color w:val="A9B7C6"/>
+          <w:sz w:val="18"/>
+          <w:szCs w:val="18"/>
+          <w:lang w:bidi="hi-IN"/>
+        </w:rPr>
+        <w:t xml:space="preserve">** </w:t>
+      </w:r>
+      <w:r>
+        <w:rPr>
+          <w:rFonts w:ascii="Menlo" w:eastAsia="Times New Roman" w:hAnsi="Menlo" w:cs="Menlo"/>
+          <w:color w:val="6897BB"/>
+          <w:sz w:val="18"/>
+          <w:szCs w:val="18"/>
+          <w:lang w:bidi="hi-IN"/>
+        </w:rPr>
+        <w:t>16</w:t>
+      </w:r>
+      <w:r>
+        <w:rPr>
+          <w:rFonts w:ascii="Menlo" w:eastAsia="Times New Roman" w:hAnsi="Menlo" w:cs="Menlo"/>
+          <w:color w:val="A9B7C6"/>
+          <w:sz w:val="18"/>
+          <w:szCs w:val="18"/>
+          <w:lang w:bidi="hi-IN"/>
+        </w:rPr>
+        <w:t>))</w:t>
+      </w:r>
+      <w:r>
+        <w:rPr>
+          <w:rFonts w:ascii="Menlo" w:eastAsia="Times New Roman" w:hAnsi="Menlo" w:cs="Menlo"/>
+          <w:color w:val="A9B7C6"/>
+          <w:sz w:val="18"/>
+          <w:szCs w:val="18"/>
+          <w:lang w:bidi="hi-IN"/>
+        </w:rPr>
+        <w:br/>
+        <w:t xml:space="preserve">    </w:t>
+      </w:r>
+      <w:r>
+        <w:rPr>
+          <w:rFonts w:ascii="Menlo" w:eastAsia="Times New Roman" w:hAnsi="Menlo" w:cs="Menlo"/>
+          <w:color w:val="CC7832"/>
+          <w:sz w:val="18"/>
+          <w:szCs w:val="18"/>
+          <w:lang w:bidi="hi-IN"/>
+        </w:rPr>
+        <w:t xml:space="preserve">for </w:t>
+      </w:r>
+      <w:r>
+        <w:rPr>
+          <w:rFonts w:ascii="Menlo" w:eastAsia="Times New Roman" w:hAnsi="Menlo" w:cs="Menlo"/>
+          <w:color w:val="A9B7C6"/>
+          <w:sz w:val="18"/>
+          <w:szCs w:val="18"/>
+          <w:lang w:bidi="hi-IN"/>
+        </w:rPr>
+        <w:t xml:space="preserve">key </w:t>
+      </w:r>
+      <w:r>
+        <w:rPr>
+          <w:rFonts w:ascii="Menlo" w:eastAsia="Times New Roman" w:hAnsi="Menlo" w:cs="Menlo"/>
+          <w:color w:val="CC7832"/>
+          <w:sz w:val="18"/>
+          <w:szCs w:val="18"/>
+          <w:lang w:bidi="hi-IN"/>
+        </w:rPr>
+        <w:t xml:space="preserve">in </w:t>
+      </w:r>
+      <w:r>
+        <w:rPr>
+          <w:rFonts w:ascii="Menlo" w:eastAsia="Times New Roman" w:hAnsi="Menlo" w:cs="Menlo"/>
+          <w:color w:val="A9B7C6"/>
+          <w:sz w:val="18"/>
+          <w:szCs w:val="18"/>
+          <w:lang w:bidi="hi-IN"/>
+        </w:rPr>
+        <w:t>allPValues:</w:t>
+      </w:r>
+      <w:r>
+        <w:rPr>
+          <w:rFonts w:ascii="Menlo" w:eastAsia="Times New Roman" w:hAnsi="Menlo" w:cs="Menlo"/>
+          <w:color w:val="A9B7C6"/>
+          <w:sz w:val="18"/>
+          <w:szCs w:val="18"/>
+          <w:lang w:bidi="hi-IN"/>
+        </w:rPr>
+        <w:br/>
+        <w:t xml:space="preserve">        plain = cryptBreak(</w:t>
+      </w:r>
+      <w:r>
+        <w:rPr>
+          <w:rFonts w:ascii="Menlo" w:eastAsia="Times New Roman" w:hAnsi="Menlo" w:cs="Menlo"/>
+          <w:color w:val="6A8759"/>
+          <w:sz w:val="18"/>
+          <w:szCs w:val="18"/>
+          <w:lang w:bidi="hi-IN"/>
+        </w:rPr>
+        <w:t>'encrypted.txt'</w:t>
+      </w:r>
+      <w:r>
+        <w:rPr>
+          <w:rFonts w:ascii="Menlo" w:eastAsia="Times New Roman" w:hAnsi="Menlo" w:cs="Menlo"/>
+          <w:color w:val="CC7832"/>
+          <w:sz w:val="18"/>
+          <w:szCs w:val="18"/>
+          <w:lang w:bidi="hi-IN"/>
+        </w:rPr>
+        <w:t xml:space="preserve">, </w:t>
+      </w:r>
+      <w:r>
+        <w:rPr>
+          <w:rFonts w:ascii="Menlo" w:eastAsia="Times New Roman" w:hAnsi="Menlo" w:cs="Menlo"/>
+          <w:color w:val="A9B7C6"/>
+          <w:sz w:val="18"/>
+          <w:szCs w:val="18"/>
+          <w:lang w:bidi="hi-IN"/>
+        </w:rPr>
+        <w:t>key)</w:t>
+      </w:r>
+      <w:r>
+        <w:rPr>
+          <w:rFonts w:ascii="Menlo" w:eastAsia="Times New Roman" w:hAnsi="Menlo" w:cs="Menlo"/>
+          <w:color w:val="A9B7C6"/>
+          <w:sz w:val="18"/>
+          <w:szCs w:val="18"/>
+          <w:lang w:bidi="hi-IN"/>
+        </w:rPr>
+        <w:br/>
+        <w:t xml:space="preserve">        </w:t>
+      </w:r>
+      <w:r>
+        <w:rPr>
+          <w:rFonts w:ascii="Menlo" w:eastAsia="Times New Roman" w:hAnsi="Menlo" w:cs="Menlo"/>
+          <w:color w:val="CC7832"/>
+          <w:sz w:val="18"/>
+          <w:szCs w:val="18"/>
+          <w:lang w:bidi="hi-IN"/>
+        </w:rPr>
+        <w:t xml:space="preserve">if </w:t>
+      </w:r>
+      <w:r>
+        <w:rPr>
+          <w:rFonts w:ascii="Menlo" w:eastAsia="Times New Roman" w:hAnsi="Menlo" w:cs="Menlo"/>
+          <w:color w:val="6A8759"/>
+          <w:sz w:val="18"/>
+          <w:szCs w:val="18"/>
+          <w:lang w:bidi="hi-IN"/>
+        </w:rPr>
+        <w:t xml:space="preserve">"Mark Twain" </w:t>
+      </w:r>
+      <w:r>
+        <w:rPr>
+          <w:rFonts w:ascii="Menlo" w:eastAsia="Times New Roman" w:hAnsi="Menlo" w:cs="Menlo"/>
+          <w:color w:val="CC7832"/>
+          <w:sz w:val="18"/>
+          <w:szCs w:val="18"/>
+          <w:lang w:bidi="hi-IN"/>
+        </w:rPr>
+        <w:t xml:space="preserve">in </w:t>
+      </w:r>
+      <w:r>
+        <w:rPr>
+          <w:rFonts w:ascii="Menlo" w:eastAsia="Times New Roman" w:hAnsi="Menlo" w:cs="Menlo"/>
+          <w:color w:val="A9B7C6"/>
+          <w:sz w:val="18"/>
+          <w:szCs w:val="18"/>
+          <w:lang w:bidi="hi-IN"/>
+        </w:rPr>
+        <w:t>plain:</w:t>
+      </w:r>
+      <w:r>
+        <w:rPr>
+          <w:rFonts w:ascii="Menlo" w:eastAsia="Times New Roman" w:hAnsi="Menlo" w:cs="Menlo"/>
+          <w:color w:val="A9B7C6"/>
+          <w:sz w:val="18"/>
+          <w:szCs w:val="18"/>
+          <w:lang w:bidi="hi-IN"/>
+        </w:rPr>
+        <w:br/>
+        <w:t xml:space="preserve">            </w:t>
+      </w:r>
+      <w:r>
+        <w:rPr>
+          <w:rFonts w:ascii="Menlo" w:eastAsia="Times New Roman" w:hAnsi="Menlo" w:cs="Menlo"/>
+          <w:color w:val="8888C6"/>
+          <w:sz w:val="18"/>
+          <w:szCs w:val="18"/>
+          <w:lang w:bidi="hi-IN"/>
+        </w:rPr>
+        <w:t>print</w:t>
+      </w:r>
+      <w:r>
+        <w:rPr>
+          <w:rFonts w:ascii="Menlo" w:eastAsia="Times New Roman" w:hAnsi="Menlo" w:cs="Menlo"/>
+          <w:color w:val="A9B7C6"/>
+          <w:sz w:val="18"/>
+          <w:szCs w:val="18"/>
+          <w:lang w:bidi="hi-IN"/>
+        </w:rPr>
+        <w:t>(</w:t>
+      </w:r>
+      <w:r>
+        <w:rPr>
+          <w:rFonts w:ascii="Menlo" w:eastAsia="Times New Roman" w:hAnsi="Menlo" w:cs="Menlo"/>
+          <w:color w:val="6A8759"/>
+          <w:sz w:val="18"/>
+          <w:szCs w:val="18"/>
+          <w:lang w:bidi="hi-IN"/>
+        </w:rPr>
+        <w:t>"Encryption Broken!"</w:t>
+      </w:r>
+      <w:r>
+        <w:rPr>
+          <w:rFonts w:ascii="Menlo" w:eastAsia="Times New Roman" w:hAnsi="Menlo" w:cs="Menlo"/>
+          <w:color w:val="A9B7C6"/>
+          <w:sz w:val="18"/>
+          <w:szCs w:val="18"/>
+          <w:lang w:bidi="hi-IN"/>
+        </w:rPr>
+        <w:t>)</w:t>
+      </w:r>
+      <w:r>
+        <w:rPr>
+          <w:rFonts w:ascii="Menlo" w:eastAsia="Times New Roman" w:hAnsi="Menlo" w:cs="Menlo"/>
+          <w:color w:val="A9B7C6"/>
+          <w:sz w:val="18"/>
+          <w:szCs w:val="18"/>
+          <w:lang w:bidi="hi-IN"/>
+        </w:rPr>
+        <w:br/>
+        <w:t xml:space="preserve">            </w:t>
+      </w:r>
+      <w:r>
+        <w:rPr>
+          <w:rFonts w:ascii="Menlo" w:eastAsia="Times New Roman" w:hAnsi="Menlo" w:cs="Menlo"/>
+          <w:color w:val="8888C6"/>
+          <w:sz w:val="18"/>
+          <w:szCs w:val="18"/>
+          <w:lang w:bidi="hi-IN"/>
+        </w:rPr>
+        <w:t>print</w:t>
+      </w:r>
+      <w:r>
+        <w:rPr>
+          <w:rFonts w:ascii="Menlo" w:eastAsia="Times New Roman" w:hAnsi="Menlo" w:cs="Menlo"/>
+          <w:color w:val="A9B7C6"/>
+          <w:sz w:val="18"/>
+          <w:szCs w:val="18"/>
+          <w:lang w:bidi="hi-IN"/>
+        </w:rPr>
+        <w:t>(</w:t>
+      </w:r>
+      <w:r>
+        <w:rPr>
+          <w:rFonts w:ascii="Menlo" w:eastAsia="Times New Roman" w:hAnsi="Menlo" w:cs="Menlo"/>
+          <w:color w:val="6A8759"/>
+          <w:sz w:val="18"/>
+          <w:szCs w:val="18"/>
+          <w:lang w:bidi="hi-IN"/>
+        </w:rPr>
+        <w:t>"Key: "</w:t>
+      </w:r>
+      <w:r>
+        <w:rPr>
+          <w:rFonts w:ascii="Menlo" w:eastAsia="Times New Roman" w:hAnsi="Menlo" w:cs="Menlo"/>
+          <w:color w:val="CC7832"/>
+          <w:sz w:val="18"/>
+          <w:szCs w:val="18"/>
+          <w:lang w:bidi="hi-IN"/>
+        </w:rPr>
+        <w:t>,</w:t>
+      </w:r>
+      <w:r>
+        <w:rPr>
+          <w:rFonts w:ascii="Menlo" w:eastAsia="Times New Roman" w:hAnsi="Menlo" w:cs="Menlo"/>
+          <w:color w:val="A9B7C6"/>
+          <w:sz w:val="18"/>
+          <w:szCs w:val="18"/>
+          <w:lang w:bidi="hi-IN"/>
+        </w:rPr>
+        <w:t>key)</w:t>
+      </w:r>
+      <w:r>
+        <w:rPr>
+          <w:rFonts w:ascii="Menlo" w:eastAsia="Times New Roman" w:hAnsi="Menlo" w:cs="Menlo"/>
+          <w:color w:val="A9B7C6"/>
+          <w:sz w:val="18"/>
+          <w:szCs w:val="18"/>
+          <w:lang w:bidi="hi-IN"/>
+        </w:rPr>
+        <w:br/>
+        <w:t xml:space="preserve">            </w:t>
+      </w:r>
+      <w:r>
+        <w:rPr>
+          <w:rFonts w:ascii="Menlo" w:eastAsia="Times New Roman" w:hAnsi="Menlo" w:cs="Menlo"/>
+          <w:color w:val="8888C6"/>
+          <w:sz w:val="18"/>
+          <w:szCs w:val="18"/>
+          <w:lang w:bidi="hi-IN"/>
+        </w:rPr>
+        <w:t>print</w:t>
+      </w:r>
+      <w:r>
+        <w:rPr>
+          <w:rFonts w:ascii="Menlo" w:eastAsia="Times New Roman" w:hAnsi="Menlo" w:cs="Menlo"/>
+          <w:color w:val="A9B7C6"/>
+          <w:sz w:val="18"/>
+          <w:szCs w:val="18"/>
+          <w:lang w:bidi="hi-IN"/>
+        </w:rPr>
+        <w:t>(</w:t>
+      </w:r>
+      <w:r>
+        <w:rPr>
+          <w:rFonts w:ascii="Menlo" w:eastAsia="Times New Roman" w:hAnsi="Menlo" w:cs="Menlo"/>
+          <w:color w:val="6A8759"/>
+          <w:sz w:val="18"/>
+          <w:szCs w:val="18"/>
+          <w:lang w:bidi="hi-IN"/>
+        </w:rPr>
+        <w:t>"Message: "</w:t>
+      </w:r>
+      <w:r>
+        <w:rPr>
+          <w:rFonts w:ascii="Menlo" w:eastAsia="Times New Roman" w:hAnsi="Menlo" w:cs="Menlo"/>
+          <w:color w:val="CC7832"/>
+          <w:sz w:val="18"/>
+          <w:szCs w:val="18"/>
+          <w:lang w:bidi="hi-IN"/>
+        </w:rPr>
+        <w:t>,</w:t>
+      </w:r>
+      <w:r>
+        <w:rPr>
+          <w:rFonts w:ascii="Menlo" w:eastAsia="Times New Roman" w:hAnsi="Menlo" w:cs="Menlo"/>
+          <w:color w:val="A9B7C6"/>
+          <w:sz w:val="18"/>
+          <w:szCs w:val="18"/>
+          <w:lang w:bidi="hi-IN"/>
+        </w:rPr>
+        <w:t>plain)</w:t>
+      </w:r>
+      <w:r>
+        <w:rPr>
+          <w:rFonts w:ascii="Menlo" w:eastAsia="Times New Roman" w:hAnsi="Menlo" w:cs="Menlo"/>
+          <w:color w:val="A9B7C6"/>
+          <w:sz w:val="18"/>
+          <w:szCs w:val="18"/>
+          <w:lang w:bidi="hi-IN"/>
+        </w:rPr>
+        <w:br/>
+        <w:t xml:space="preserve">            </w:t>
+      </w:r>
+      <w:r>
+        <w:rPr>
+          <w:rFonts w:ascii="Menlo" w:eastAsia="Times New Roman" w:hAnsi="Menlo" w:cs="Menlo"/>
+          <w:color w:val="CC7832"/>
+          <w:sz w:val="18"/>
+          <w:szCs w:val="18"/>
+          <w:lang w:bidi="hi-IN"/>
+        </w:rPr>
+        <w:t xml:space="preserve">if </w:t>
+      </w:r>
+      <w:r>
+        <w:rPr>
+          <w:rFonts w:ascii="Menlo" w:eastAsia="Times New Roman" w:hAnsi="Menlo" w:cs="Menlo"/>
+          <w:color w:val="A9B7C6"/>
+          <w:sz w:val="18"/>
+          <w:szCs w:val="18"/>
+          <w:lang w:bidi="hi-IN"/>
+        </w:rPr>
+        <w:t>os.path.isfile(</w:t>
+      </w:r>
+      <w:r>
+        <w:rPr>
+          <w:rFonts w:ascii="Menlo" w:eastAsia="Times New Roman" w:hAnsi="Menlo" w:cs="Menlo"/>
+          <w:color w:val="6A8759"/>
+          <w:sz w:val="18"/>
+          <w:szCs w:val="18"/>
+          <w:lang w:bidi="hi-IN"/>
+        </w:rPr>
+        <w:t>'decrypted.txt'</w:t>
+      </w:r>
+      <w:r>
+        <w:rPr>
+          <w:rFonts w:ascii="Menlo" w:eastAsia="Times New Roman" w:hAnsi="Menlo" w:cs="Menlo"/>
+          <w:color w:val="A9B7C6"/>
+          <w:sz w:val="18"/>
+          <w:szCs w:val="18"/>
+          <w:lang w:bidi="hi-IN"/>
+        </w:rPr>
+        <w:t>):</w:t>
+      </w:r>
+      <w:r>
+        <w:rPr>
+          <w:rFonts w:ascii="Menlo" w:eastAsia="Times New Roman" w:hAnsi="Menlo" w:cs="Menlo"/>
+          <w:color w:val="A9B7C6"/>
+          <w:sz w:val="18"/>
+          <w:szCs w:val="18"/>
+          <w:lang w:bidi="hi-IN"/>
+        </w:rPr>
+        <w:br/>
+        <w:t xml:space="preserve">                FILEOUT = </w:t>
+      </w:r>
+      <w:r>
+        <w:rPr>
+          <w:rFonts w:ascii="Menlo" w:eastAsia="Times New Roman" w:hAnsi="Menlo" w:cs="Menlo"/>
+          <w:color w:val="8888C6"/>
+          <w:sz w:val="18"/>
+          <w:szCs w:val="18"/>
+          <w:lang w:bidi="hi-IN"/>
+        </w:rPr>
+        <w:t>open</w:t>
+      </w:r>
+      <w:r>
+        <w:rPr>
+          <w:rFonts w:ascii="Menlo" w:eastAsia="Times New Roman" w:hAnsi="Menlo" w:cs="Menlo"/>
+          <w:color w:val="A9B7C6"/>
+          <w:sz w:val="18"/>
+          <w:szCs w:val="18"/>
+          <w:lang w:bidi="hi-IN"/>
+        </w:rPr>
+        <w:t>(</w:t>
+      </w:r>
+      <w:r>
+        <w:rPr>
+          <w:rFonts w:ascii="Menlo" w:eastAsia="Times New Roman" w:hAnsi="Menlo" w:cs="Menlo"/>
+          <w:color w:val="6A8759"/>
+          <w:sz w:val="18"/>
+          <w:szCs w:val="18"/>
+          <w:lang w:bidi="hi-IN"/>
+        </w:rPr>
+        <w:t>'decrypted.txt'</w:t>
+      </w:r>
+      <w:r>
+        <w:rPr>
+          <w:rFonts w:ascii="Menlo" w:eastAsia="Times New Roman" w:hAnsi="Menlo" w:cs="Menlo"/>
+          <w:color w:val="CC7832"/>
+          <w:sz w:val="18"/>
+          <w:szCs w:val="18"/>
+          <w:lang w:bidi="hi-IN"/>
+        </w:rPr>
+        <w:t xml:space="preserve">, </w:t>
+      </w:r>
+      <w:r>
+        <w:rPr>
+          <w:rFonts w:ascii="Menlo" w:eastAsia="Times New Roman" w:hAnsi="Menlo" w:cs="Menlo"/>
+          <w:color w:val="6A8759"/>
+          <w:sz w:val="18"/>
+          <w:szCs w:val="18"/>
+          <w:lang w:bidi="hi-IN"/>
+        </w:rPr>
+        <w:t>'w'</w:t>
+      </w:r>
+      <w:r>
+        <w:rPr>
+          <w:rFonts w:ascii="Menlo" w:eastAsia="Times New Roman" w:hAnsi="Menlo" w:cs="Menlo"/>
+          <w:color w:val="A9B7C6"/>
+          <w:sz w:val="18"/>
+          <w:szCs w:val="18"/>
+          <w:lang w:bidi="hi-IN"/>
+        </w:rPr>
+        <w:t xml:space="preserve">)  </w:t>
+      </w:r>
+      <w:r>
+        <w:rPr>
+          <w:rFonts w:ascii="Menlo" w:eastAsia="Times New Roman" w:hAnsi="Menlo" w:cs="Menlo"/>
+          <w:color w:val="808080"/>
+          <w:sz w:val="18"/>
+          <w:szCs w:val="18"/>
+          <w:lang w:bidi="hi-IN"/>
+        </w:rPr>
+        <w:t># (d)</w:t>
+      </w:r>
+      <w:r>
+        <w:rPr>
+          <w:rFonts w:ascii="Menlo" w:eastAsia="Times New Roman" w:hAnsi="Menlo" w:cs="Menlo"/>
+          <w:color w:val="808080"/>
+          <w:sz w:val="18"/>
+          <w:szCs w:val="18"/>
+          <w:lang w:bidi="hi-IN"/>
+        </w:rPr>
+        <w:br/>
+        <w:t xml:space="preserve">                </w:t>
+      </w:r>
+      <w:r>
+        <w:rPr>
+          <w:rFonts w:ascii="Menlo" w:eastAsia="Times New Roman" w:hAnsi="Menlo" w:cs="Menlo"/>
+          <w:color w:val="A9B7C6"/>
+          <w:sz w:val="18"/>
+          <w:szCs w:val="18"/>
+          <w:lang w:bidi="hi-IN"/>
+        </w:rPr>
+        <w:t xml:space="preserve">FILEOUT.write(plain)  </w:t>
+      </w:r>
+      <w:r>
+        <w:rPr>
+          <w:rFonts w:ascii="Menlo" w:eastAsia="Times New Roman" w:hAnsi="Menlo" w:cs="Menlo"/>
+          <w:color w:val="808080"/>
+          <w:sz w:val="18"/>
+          <w:szCs w:val="18"/>
+          <w:lang w:bidi="hi-IN"/>
+        </w:rPr>
+        <w:t># (e)</w:t>
+      </w:r>
+      <w:r>
+        <w:rPr>
+          <w:rFonts w:ascii="Menlo" w:eastAsia="Times New Roman" w:hAnsi="Menlo" w:cs="Menlo"/>
+          <w:color w:val="808080"/>
+          <w:sz w:val="18"/>
+          <w:szCs w:val="18"/>
+          <w:lang w:bidi="hi-IN"/>
+        </w:rPr>
+        <w:br/>
+        <w:t xml:space="preserve">                </w:t>
+      </w:r>
+      <w:r>
+        <w:rPr>
+          <w:rFonts w:ascii="Menlo" w:eastAsia="Times New Roman" w:hAnsi="Menlo" w:cs="Menlo"/>
+          <w:color w:val="A9B7C6"/>
+          <w:sz w:val="18"/>
+          <w:szCs w:val="18"/>
+          <w:lang w:bidi="hi-IN"/>
+        </w:rPr>
+        <w:t>FILEOUT.close()</w:t>
+      </w:r>
+      <w:r>
+        <w:rPr>
+          <w:rFonts w:ascii="Menlo" w:eastAsia="Times New Roman" w:hAnsi="Menlo" w:cs="Menlo"/>
+          <w:color w:val="A9B7C6"/>
+          <w:sz w:val="18"/>
+          <w:szCs w:val="18"/>
+          <w:lang w:bidi="hi-IN"/>
+        </w:rPr>
+        <w:br/>
+        <w:t xml:space="preserve">            </w:t>
+      </w:r>
+      <w:r>
+        <w:rPr>
+          <w:rFonts w:ascii="Menlo" w:eastAsia="Times New Roman" w:hAnsi="Menlo" w:cs="Menlo"/>
+          <w:color w:val="CC7832"/>
+          <w:sz w:val="18"/>
+          <w:szCs w:val="18"/>
+          <w:lang w:bidi="hi-IN"/>
+        </w:rPr>
+        <w:t>else</w:t>
+      </w:r>
+      <w:r>
+        <w:rPr>
+          <w:rFonts w:ascii="Menlo" w:eastAsia="Times New Roman" w:hAnsi="Menlo" w:cs="Menlo"/>
+          <w:color w:val="A9B7C6"/>
+          <w:sz w:val="18"/>
+          <w:szCs w:val="18"/>
+          <w:lang w:bidi="hi-IN"/>
+        </w:rPr>
+        <w:t>:</w:t>
+      </w:r>
+      <w:r>
+        <w:rPr>
+          <w:rFonts w:ascii="Menlo" w:eastAsia="Times New Roman" w:hAnsi="Menlo" w:cs="Menlo"/>
+          <w:color w:val="A9B7C6"/>
+          <w:sz w:val="18"/>
+          <w:szCs w:val="18"/>
+          <w:lang w:bidi="hi-IN"/>
+        </w:rPr>
+        <w:br/>
+        <w:t xml:space="preserve">                </w:t>
+      </w:r>
+      <w:r>
+        <w:rPr>
+          <w:rFonts w:ascii="Menlo" w:eastAsia="Times New Roman" w:hAnsi="Menlo" w:cs="Menlo"/>
+          <w:color w:val="8888C6"/>
+          <w:sz w:val="18"/>
+          <w:szCs w:val="18"/>
+          <w:lang w:bidi="hi-IN"/>
+        </w:rPr>
+        <w:t>print</w:t>
+      </w:r>
+      <w:r>
+        <w:rPr>
+          <w:rFonts w:ascii="Menlo" w:eastAsia="Times New Roman" w:hAnsi="Menlo" w:cs="Menlo"/>
+          <w:color w:val="A9B7C6"/>
+          <w:sz w:val="18"/>
+          <w:szCs w:val="18"/>
+          <w:lang w:bidi="hi-IN"/>
+        </w:rPr>
+        <w:t>(</w:t>
+      </w:r>
+      <w:r>
+        <w:rPr>
+          <w:rFonts w:ascii="Menlo" w:eastAsia="Times New Roman" w:hAnsi="Menlo" w:cs="Menlo"/>
+          <w:color w:val="6A8759"/>
+          <w:sz w:val="18"/>
+          <w:szCs w:val="18"/>
+          <w:lang w:bidi="hi-IN"/>
+        </w:rPr>
+        <w:t>"File decrypted.txt does not exist"</w:t>
+      </w:r>
+      <w:r>
+        <w:rPr>
+          <w:rFonts w:ascii="Menlo" w:eastAsia="Times New Roman" w:hAnsi="Menlo" w:cs="Menlo"/>
+          <w:color w:val="A9B7C6"/>
+          <w:sz w:val="18"/>
+          <w:szCs w:val="18"/>
+          <w:lang w:bidi="hi-IN"/>
+        </w:rPr>
+        <w:t>)</w:t>
+      </w:r>
+      <w:r>
+        <w:rPr>
+          <w:rFonts w:ascii="Menlo" w:eastAsia="Times New Roman" w:hAnsi="Menlo" w:cs="Menlo"/>
+          <w:color w:val="A9B7C6"/>
+          <w:sz w:val="18"/>
+          <w:szCs w:val="18"/>
+          <w:lang w:bidi="hi-IN"/>
+        </w:rPr>
+        <w:br/>
+        <w:t xml:space="preserve">            </w:t>
+      </w:r>
+      <w:r>
+        <w:rPr>
+          <w:rFonts w:ascii="Menlo" w:eastAsia="Times New Roman" w:hAnsi="Menlo" w:cs="Menlo"/>
+          <w:color w:val="CC7832"/>
+          <w:sz w:val="18"/>
+          <w:szCs w:val="18"/>
+          <w:lang w:bidi="hi-IN"/>
+        </w:rPr>
+        <w:t>break</w:t>
+      </w:r>
+      <w:r>
+        <w:rPr>
+          <w:rFonts w:ascii="Menlo" w:eastAsia="Times New Roman" w:hAnsi="Menlo" w:cs="Menlo"/>
+          <w:color w:val="CC7832"/>
+          <w:sz w:val="18"/>
+          <w:szCs w:val="18"/>
+          <w:lang w:bidi="hi-IN"/>
+        </w:rPr>
+        <w:br/>
+      </w:r>
+      <w:r>
+        <w:rPr>
+          <w:rFonts w:ascii="Menlo" w:eastAsia="Times New Roman" w:hAnsi="Menlo" w:cs="Menlo"/>
+          <w:color w:val="CC7832"/>
+          <w:sz w:val="18"/>
+          <w:szCs w:val="18"/>
+          <w:lang w:bidi="hi-IN"/>
+        </w:rPr>
+        <w:br/>
         <w:t xml:space="preserve">def </w:t>
       </w:r>
       <w:r>

</xml_diff>

<commit_message>
More stuff for Explanation
</commit_message>
<xml_diff>
--- a/Lecture2Code/code_hardCopy.docx
+++ b/Lecture2Code/code_hardCopy.docx
@@ -2,6 +2,23 @@
 <file path=word/document.xml><?xml version="1.0" encoding="utf-8"?>
 <w:document xmlns:wpc="http://schemas.microsoft.com/office/word/2010/wordprocessingCanvas" xmlns:cx="http://schemas.microsoft.com/office/drawing/2014/chartex" xmlns:cx1="http://schemas.microsoft.com/office/drawing/2015/9/8/chartex" xmlns:cx2="http://schemas.microsoft.com/office/drawing/2015/10/21/chartex" xmlns:cx3="http://schemas.microsoft.com/office/drawing/2016/5/9/chartex" xmlns:cx4="http://schemas.microsoft.com/office/drawing/2016/5/10/chartex" xmlns:cx5="http://schemas.microsoft.com/office/drawing/2016/5/11/chartex" xmlns:cx6="http://schemas.microsoft.com/office/drawing/2016/5/12/chartex" xmlns:cx7="http://schemas.microsoft.com/office/drawing/2016/5/13/chartex" xmlns:cx8="http://schemas.microsoft.com/office/drawing/2016/5/14/chartex" xmlns:mc="http://schemas.openxmlformats.org/markup-compatibility/2006" xmlns:aink="http://schemas.microsoft.com/office/drawing/2016/ink" xmlns:am3d="http://schemas.microsoft.com/office/drawing/2017/model3d" xmlns:o="urn:schemas-microsoft-com:office:office" xmlns:r="http://schemas.openxmlformats.org/officeDocument/2006/relationships" xmlns:m="http://schemas.openxmlformats.org/officeDocument/2006/math" xmlns:v="urn:schemas-microsoft-com:vml" xmlns:wp14="http://schemas.microsoft.com/office/word/2010/wordprocessingDrawing" xmlns:wp="http://schemas.openxmlformats.org/drawingml/2006/wordprocessingDrawing" xmlns:w10="urn:schemas-microsoft-com:office:word" xmlns:w="http://schemas.openxmlformats.org/wordprocessingml/2006/main" xmlns:w14="http://schemas.microsoft.com/office/word/2010/wordml" xmlns:w15="http://schemas.microsoft.com/office/word/2012/wordml" xmlns:w16cid="http://schemas.microsoft.com/office/word/2016/wordml/cid" xmlns:w16se="http://schemas.microsoft.com/office/word/2015/wordml/symex" xmlns:wpg="http://schemas.microsoft.com/office/word/2010/wordprocessingGroup" xmlns:wpi="http://schemas.microsoft.com/office/word/2010/wordprocessingInk" xmlns:wne="http://schemas.microsoft.com/office/word/2006/wordml" xmlns:wps="http://schemas.microsoft.com/office/word/2010/wordprocessingShape" mc:Ignorable="w14 w15 w16se w16cid wp14">
   <w:body>
+    <w:p>
+      <w:pPr>
+        <w:rPr>
+          <w:b/>
+          <w:bCs/>
+        </w:rPr>
+      </w:pPr>
+      <w:r>
+        <w:rPr>
+          <w:b/>
+          <w:bCs/>
+        </w:rPr>
+        <w:t>Hard Copy of Code</w:t>
+      </w:r>
+      <w:bookmarkStart w:id="0" w:name="_GoBack"/>
+      <w:bookmarkEnd w:id="0"/>
+    </w:p>
     <w:p>
       <w:pPr>
         <w:shd w:val="clear" w:color="auto" w:fill="2B2B2B"/>
@@ -130,6 +147,7 @@
         </w:rPr>
         <w:t xml:space="preserve">import </w:t>
       </w:r>
+      <w:proofErr w:type="spellStart"/>
       <w:r>
         <w:rPr>
           <w:rFonts w:ascii="Menlo" w:eastAsia="Times New Roman" w:hAnsi="Menlo" w:cs="Menlo"/>
@@ -140,6 +158,7 @@
         </w:rPr>
         <w:t>os.path</w:t>
       </w:r>
+      <w:proofErr w:type="spellEnd"/>
       <w:r>
         <w:rPr>
           <w:rFonts w:ascii="Menlo" w:eastAsia="Times New Roman" w:hAnsi="Menlo" w:cs="Menlo"/>
@@ -160,15 +179,27 @@
         </w:rPr>
         <w:t xml:space="preserve">from </w:t>
       </w:r>
-      <w:r>
-        <w:rPr>
-          <w:rFonts w:ascii="Menlo" w:eastAsia="Times New Roman" w:hAnsi="Menlo" w:cs="Menlo"/>
-          <w:color w:val="A9B7C6"/>
-          <w:sz w:val="18"/>
-          <w:szCs w:val="18"/>
-          <w:lang w:bidi="hi-IN"/>
-        </w:rPr>
-        <w:t xml:space="preserve">cryptBreak </w:t>
+      <w:proofErr w:type="spellStart"/>
+      <w:r>
+        <w:rPr>
+          <w:rFonts w:ascii="Menlo" w:eastAsia="Times New Roman" w:hAnsi="Menlo" w:cs="Menlo"/>
+          <w:color w:val="A9B7C6"/>
+          <w:sz w:val="18"/>
+          <w:szCs w:val="18"/>
+          <w:lang w:bidi="hi-IN"/>
+        </w:rPr>
+        <w:t>cryptBreak</w:t>
+      </w:r>
+      <w:proofErr w:type="spellEnd"/>
+      <w:r>
+        <w:rPr>
+          <w:rFonts w:ascii="Menlo" w:eastAsia="Times New Roman" w:hAnsi="Menlo" w:cs="Menlo"/>
+          <w:color w:val="A9B7C6"/>
+          <w:sz w:val="18"/>
+          <w:szCs w:val="18"/>
+          <w:lang w:bidi="hi-IN"/>
+        </w:rPr>
+        <w:t xml:space="preserve"> </w:t>
       </w:r>
       <w:r>
         <w:rPr>
@@ -210,15 +241,27 @@
         </w:rPr>
         <w:t xml:space="preserve">from </w:t>
       </w:r>
-      <w:r>
-        <w:rPr>
-          <w:rFonts w:ascii="Menlo" w:eastAsia="Times New Roman" w:hAnsi="Menlo" w:cs="Menlo"/>
-          <w:color w:val="A9B7C6"/>
-          <w:sz w:val="18"/>
-          <w:szCs w:val="18"/>
-          <w:lang w:bidi="hi-IN"/>
-        </w:rPr>
-        <w:t xml:space="preserve">BitVector </w:t>
+      <w:proofErr w:type="spellStart"/>
+      <w:r>
+        <w:rPr>
+          <w:rFonts w:ascii="Menlo" w:eastAsia="Times New Roman" w:hAnsi="Menlo" w:cs="Menlo"/>
+          <w:color w:val="A9B7C6"/>
+          <w:sz w:val="18"/>
+          <w:szCs w:val="18"/>
+          <w:lang w:bidi="hi-IN"/>
+        </w:rPr>
+        <w:t>BitVector</w:t>
+      </w:r>
+      <w:proofErr w:type="spellEnd"/>
+      <w:r>
+        <w:rPr>
+          <w:rFonts w:ascii="Menlo" w:eastAsia="Times New Roman" w:hAnsi="Menlo" w:cs="Menlo"/>
+          <w:color w:val="A9B7C6"/>
+          <w:sz w:val="18"/>
+          <w:szCs w:val="18"/>
+          <w:lang w:bidi="hi-IN"/>
+        </w:rPr>
+        <w:t xml:space="preserve"> </w:t>
       </w:r>
       <w:r>
         <w:rPr>
@@ -249,7 +292,28 @@
           <w:lang w:bidi="hi-IN"/>
         </w:rPr>
         <w:br/>
-        <w:t xml:space="preserve">PassPhrase = </w:t>
+      </w:r>
+      <w:proofErr w:type="spellStart"/>
+      <w:r>
+        <w:rPr>
+          <w:rFonts w:ascii="Menlo" w:eastAsia="Times New Roman" w:hAnsi="Menlo" w:cs="Menlo"/>
+          <w:color w:val="A9B7C6"/>
+          <w:sz w:val="18"/>
+          <w:szCs w:val="18"/>
+          <w:lang w:bidi="hi-IN"/>
+        </w:rPr>
+        <w:t>PassPhrase</w:t>
+      </w:r>
+      <w:proofErr w:type="spellEnd"/>
+      <w:r>
+        <w:rPr>
+          <w:rFonts w:ascii="Menlo" w:eastAsia="Times New Roman" w:hAnsi="Menlo" w:cs="Menlo"/>
+          <w:color w:val="A9B7C6"/>
+          <w:sz w:val="18"/>
+          <w:szCs w:val="18"/>
+          <w:lang w:bidi="hi-IN"/>
+        </w:rPr>
+        <w:t xml:space="preserve"> = </w:t>
       </w:r>
       <w:r>
         <w:rPr>
@@ -301,15 +365,27 @@
         </w:rPr>
         <w:br/>
       </w:r>
-      <w:r>
-        <w:rPr>
-          <w:rFonts w:ascii="Menlo" w:eastAsia="Times New Roman" w:hAnsi="Menlo" w:cs="Menlo"/>
-          <w:color w:val="A9B7C6"/>
-          <w:sz w:val="18"/>
-          <w:szCs w:val="18"/>
-          <w:lang w:bidi="hi-IN"/>
-        </w:rPr>
-        <w:t>numbytes = BLOCKSIZE//</w:t>
+      <w:proofErr w:type="spellStart"/>
+      <w:r>
+        <w:rPr>
+          <w:rFonts w:ascii="Menlo" w:eastAsia="Times New Roman" w:hAnsi="Menlo" w:cs="Menlo"/>
+          <w:color w:val="A9B7C6"/>
+          <w:sz w:val="18"/>
+          <w:szCs w:val="18"/>
+          <w:lang w:bidi="hi-IN"/>
+        </w:rPr>
+        <w:t>numbytes</w:t>
+      </w:r>
+      <w:proofErr w:type="spellEnd"/>
+      <w:r>
+        <w:rPr>
+          <w:rFonts w:ascii="Menlo" w:eastAsia="Times New Roman" w:hAnsi="Menlo" w:cs="Menlo"/>
+          <w:color w:val="A9B7C6"/>
+          <w:sz w:val="18"/>
+          <w:szCs w:val="18"/>
+          <w:lang w:bidi="hi-IN"/>
+        </w:rPr>
+        <w:t xml:space="preserve"> = BLOCKSIZE//</w:t>
       </w:r>
       <w:r>
         <w:rPr>
@@ -390,7 +466,29 @@
           <w:lang w:bidi="hi-IN"/>
         </w:rPr>
         <w:br/>
-        <w:t xml:space="preserve">    bruteForce()</w:t>
+        <w:t xml:space="preserve">    </w:t>
+      </w:r>
+      <w:proofErr w:type="spellStart"/>
+      <w:r>
+        <w:rPr>
+          <w:rFonts w:ascii="Menlo" w:eastAsia="Times New Roman" w:hAnsi="Menlo" w:cs="Menlo"/>
+          <w:color w:val="A9B7C6"/>
+          <w:sz w:val="18"/>
+          <w:szCs w:val="18"/>
+          <w:lang w:bidi="hi-IN"/>
+        </w:rPr>
+        <w:t>bruteForce</w:t>
+      </w:r>
+      <w:proofErr w:type="spellEnd"/>
+      <w:r>
+        <w:rPr>
+          <w:rFonts w:ascii="Menlo" w:eastAsia="Times New Roman" w:hAnsi="Menlo" w:cs="Menlo"/>
+          <w:color w:val="A9B7C6"/>
+          <w:sz w:val="18"/>
+          <w:szCs w:val="18"/>
+          <w:lang w:bidi="hi-IN"/>
+        </w:rPr>
+        <w:t>()</w:t>
       </w:r>
       <w:r>
         <w:rPr>
@@ -422,6 +520,7 @@
         </w:rPr>
         <w:t xml:space="preserve">def </w:t>
       </w:r>
+      <w:proofErr w:type="spellStart"/>
       <w:r>
         <w:rPr>
           <w:rFonts w:ascii="Menlo" w:eastAsia="Times New Roman" w:hAnsi="Menlo" w:cs="Menlo"/>
@@ -432,6 +531,7 @@
         </w:rPr>
         <w:t>bruteForce</w:t>
       </w:r>
+      <w:proofErr w:type="spellEnd"/>
       <w:r>
         <w:rPr>
           <w:rFonts w:ascii="Menlo" w:eastAsia="Times New Roman" w:hAnsi="Menlo" w:cs="Menlo"/>
@@ -451,7 +551,29 @@
           <w:lang w:bidi="hi-IN"/>
         </w:rPr>
         <w:br/>
-        <w:t xml:space="preserve">    allPValues = </w:t>
+        <w:t xml:space="preserve">    </w:t>
+      </w:r>
+      <w:proofErr w:type="spellStart"/>
+      <w:r>
+        <w:rPr>
+          <w:rFonts w:ascii="Menlo" w:eastAsia="Times New Roman" w:hAnsi="Menlo" w:cs="Menlo"/>
+          <w:color w:val="A9B7C6"/>
+          <w:sz w:val="18"/>
+          <w:szCs w:val="18"/>
+          <w:lang w:bidi="hi-IN"/>
+        </w:rPr>
+        <w:t>allPValues</w:t>
+      </w:r>
+      <w:proofErr w:type="spellEnd"/>
+      <w:r>
+        <w:rPr>
+          <w:rFonts w:ascii="Menlo" w:eastAsia="Times New Roman" w:hAnsi="Menlo" w:cs="Menlo"/>
+          <w:color w:val="A9B7C6"/>
+          <w:sz w:val="18"/>
+          <w:szCs w:val="18"/>
+          <w:lang w:bidi="hi-IN"/>
+        </w:rPr>
+        <w:t xml:space="preserve"> = </w:t>
       </w:r>
       <w:r>
         <w:rPr>
@@ -594,26 +716,60 @@
         </w:rPr>
         <w:t xml:space="preserve">in </w:t>
       </w:r>
-      <w:r>
-        <w:rPr>
-          <w:rFonts w:ascii="Menlo" w:eastAsia="Times New Roman" w:hAnsi="Menlo" w:cs="Menlo"/>
-          <w:color w:val="A9B7C6"/>
-          <w:sz w:val="18"/>
-          <w:szCs w:val="18"/>
-          <w:lang w:bidi="hi-IN"/>
-        </w:rPr>
-        <w:t>allPValues:</w:t>
-      </w:r>
-      <w:r>
-        <w:rPr>
-          <w:rFonts w:ascii="Menlo" w:eastAsia="Times New Roman" w:hAnsi="Menlo" w:cs="Menlo"/>
-          <w:color w:val="A9B7C6"/>
-          <w:sz w:val="18"/>
-          <w:szCs w:val="18"/>
-          <w:lang w:bidi="hi-IN"/>
-        </w:rPr>
-        <w:br/>
-        <w:t xml:space="preserve">        plain = cryptBreak(</w:t>
+      <w:proofErr w:type="spellStart"/>
+      <w:r>
+        <w:rPr>
+          <w:rFonts w:ascii="Menlo" w:eastAsia="Times New Roman" w:hAnsi="Menlo" w:cs="Menlo"/>
+          <w:color w:val="A9B7C6"/>
+          <w:sz w:val="18"/>
+          <w:szCs w:val="18"/>
+          <w:lang w:bidi="hi-IN"/>
+        </w:rPr>
+        <w:t>allPValues</w:t>
+      </w:r>
+      <w:proofErr w:type="spellEnd"/>
+      <w:r>
+        <w:rPr>
+          <w:rFonts w:ascii="Menlo" w:eastAsia="Times New Roman" w:hAnsi="Menlo" w:cs="Menlo"/>
+          <w:color w:val="A9B7C6"/>
+          <w:sz w:val="18"/>
+          <w:szCs w:val="18"/>
+          <w:lang w:bidi="hi-IN"/>
+        </w:rPr>
+        <w:t>:</w:t>
+      </w:r>
+      <w:r>
+        <w:rPr>
+          <w:rFonts w:ascii="Menlo" w:eastAsia="Times New Roman" w:hAnsi="Menlo" w:cs="Menlo"/>
+          <w:color w:val="A9B7C6"/>
+          <w:sz w:val="18"/>
+          <w:szCs w:val="18"/>
+          <w:lang w:bidi="hi-IN"/>
+        </w:rPr>
+        <w:br/>
+        <w:t xml:space="preserve">        plain = </w:t>
+      </w:r>
+      <w:proofErr w:type="spellStart"/>
+      <w:r>
+        <w:rPr>
+          <w:rFonts w:ascii="Menlo" w:eastAsia="Times New Roman" w:hAnsi="Menlo" w:cs="Menlo"/>
+          <w:color w:val="A9B7C6"/>
+          <w:sz w:val="18"/>
+          <w:szCs w:val="18"/>
+          <w:lang w:bidi="hi-IN"/>
+        </w:rPr>
+        <w:t>cryptBreak</w:t>
+      </w:r>
+      <w:proofErr w:type="spellEnd"/>
+      <w:r>
+        <w:rPr>
+          <w:rFonts w:ascii="Menlo" w:eastAsia="Times New Roman" w:hAnsi="Menlo" w:cs="Menlo"/>
+          <w:color w:val="A9B7C6"/>
+          <w:sz w:val="18"/>
+          <w:szCs w:val="18"/>
+          <w:lang w:bidi="hi-IN"/>
+        </w:rPr>
+        <w:t>(</w:t>
       </w:r>
       <w:r>
         <w:rPr>
@@ -890,15 +1046,27 @@
         </w:rPr>
         <w:t xml:space="preserve">if </w:t>
       </w:r>
-      <w:r>
-        <w:rPr>
-          <w:rFonts w:ascii="Menlo" w:eastAsia="Times New Roman" w:hAnsi="Menlo" w:cs="Menlo"/>
-          <w:color w:val="A9B7C6"/>
-          <w:sz w:val="18"/>
-          <w:szCs w:val="18"/>
-          <w:lang w:bidi="hi-IN"/>
-        </w:rPr>
-        <w:t>os.path.isfile(</w:t>
+      <w:proofErr w:type="spellStart"/>
+      <w:r>
+        <w:rPr>
+          <w:rFonts w:ascii="Menlo" w:eastAsia="Times New Roman" w:hAnsi="Menlo" w:cs="Menlo"/>
+          <w:color w:val="A9B7C6"/>
+          <w:sz w:val="18"/>
+          <w:szCs w:val="18"/>
+          <w:lang w:bidi="hi-IN"/>
+        </w:rPr>
+        <w:t>os.path.isfile</w:t>
+      </w:r>
+      <w:proofErr w:type="spellEnd"/>
+      <w:r>
+        <w:rPr>
+          <w:rFonts w:ascii="Menlo" w:eastAsia="Times New Roman" w:hAnsi="Menlo" w:cs="Menlo"/>
+          <w:color w:val="A9B7C6"/>
+          <w:sz w:val="18"/>
+          <w:szCs w:val="18"/>
+          <w:lang w:bidi="hi-IN"/>
+        </w:rPr>
+        <w:t>(</w:t>
       </w:r>
       <w:r>
         <w:rPr>
@@ -1012,15 +1180,27 @@
         <w:br/>
         <w:t xml:space="preserve">                </w:t>
       </w:r>
-      <w:r>
-        <w:rPr>
-          <w:rFonts w:ascii="Menlo" w:eastAsia="Times New Roman" w:hAnsi="Menlo" w:cs="Menlo"/>
-          <w:color w:val="A9B7C6"/>
-          <w:sz w:val="18"/>
-          <w:szCs w:val="18"/>
-          <w:lang w:bidi="hi-IN"/>
-        </w:rPr>
-        <w:t xml:space="preserve">FILEOUT.write(plain)  </w:t>
+      <w:proofErr w:type="spellStart"/>
+      <w:r>
+        <w:rPr>
+          <w:rFonts w:ascii="Menlo" w:eastAsia="Times New Roman" w:hAnsi="Menlo" w:cs="Menlo"/>
+          <w:color w:val="A9B7C6"/>
+          <w:sz w:val="18"/>
+          <w:szCs w:val="18"/>
+          <w:lang w:bidi="hi-IN"/>
+        </w:rPr>
+        <w:t>FILEOUT.write</w:t>
+      </w:r>
+      <w:proofErr w:type="spellEnd"/>
+      <w:r>
+        <w:rPr>
+          <w:rFonts w:ascii="Menlo" w:eastAsia="Times New Roman" w:hAnsi="Menlo" w:cs="Menlo"/>
+          <w:color w:val="A9B7C6"/>
+          <w:sz w:val="18"/>
+          <w:szCs w:val="18"/>
+          <w:lang w:bidi="hi-IN"/>
+        </w:rPr>
+        <w:t xml:space="preserve">(plain)  </w:t>
       </w:r>
       <w:r>
         <w:rPr>
@@ -1043,15 +1223,27 @@
         <w:br/>
         <w:t xml:space="preserve">                </w:t>
       </w:r>
-      <w:r>
-        <w:rPr>
-          <w:rFonts w:ascii="Menlo" w:eastAsia="Times New Roman" w:hAnsi="Menlo" w:cs="Menlo"/>
-          <w:color w:val="A9B7C6"/>
-          <w:sz w:val="18"/>
-          <w:szCs w:val="18"/>
-          <w:lang w:bidi="hi-IN"/>
-        </w:rPr>
-        <w:t>FILEOUT.close()</w:t>
+      <w:proofErr w:type="spellStart"/>
+      <w:r>
+        <w:rPr>
+          <w:rFonts w:ascii="Menlo" w:eastAsia="Times New Roman" w:hAnsi="Menlo" w:cs="Menlo"/>
+          <w:color w:val="A9B7C6"/>
+          <w:sz w:val="18"/>
+          <w:szCs w:val="18"/>
+          <w:lang w:bidi="hi-IN"/>
+        </w:rPr>
+        <w:t>FILEOUT.close</w:t>
+      </w:r>
+      <w:proofErr w:type="spellEnd"/>
+      <w:r>
+        <w:rPr>
+          <w:rFonts w:ascii="Menlo" w:eastAsia="Times New Roman" w:hAnsi="Menlo" w:cs="Menlo"/>
+          <w:color w:val="A9B7C6"/>
+          <w:sz w:val="18"/>
+          <w:szCs w:val="18"/>
+          <w:lang w:bidi="hi-IN"/>
+        </w:rPr>
+        <w:t>()</w:t>
       </w:r>
       <w:r>
         <w:rPr>
@@ -1177,6 +1369,7 @@
         <w:br/>
         <w:t xml:space="preserve">def </w:t>
       </w:r>
+      <w:proofErr w:type="spellStart"/>
       <w:r>
         <w:rPr>
           <w:rFonts w:ascii="Menlo" w:eastAsia="Times New Roman" w:hAnsi="Menlo" w:cs="Menlo"/>
@@ -1187,16 +1380,29 @@
         </w:rPr>
         <w:t>cryptBreak</w:t>
       </w:r>
-      <w:r>
-        <w:rPr>
-          <w:rFonts w:ascii="Menlo" w:eastAsia="Times New Roman" w:hAnsi="Menlo" w:cs="Menlo"/>
-          <w:color w:val="A9B7C6"/>
-          <w:sz w:val="18"/>
-          <w:szCs w:val="18"/>
-          <w:lang w:bidi="hi-IN"/>
-        </w:rPr>
-        <w:t>(ciphertextFile</w:t>
-      </w:r>
+      <w:proofErr w:type="spellEnd"/>
+      <w:r>
+        <w:rPr>
+          <w:rFonts w:ascii="Menlo" w:eastAsia="Times New Roman" w:hAnsi="Menlo" w:cs="Menlo"/>
+          <w:color w:val="A9B7C6"/>
+          <w:sz w:val="18"/>
+          <w:szCs w:val="18"/>
+          <w:lang w:bidi="hi-IN"/>
+        </w:rPr>
+        <w:t>(</w:t>
+      </w:r>
+      <w:proofErr w:type="spellStart"/>
+      <w:r>
+        <w:rPr>
+          <w:rFonts w:ascii="Menlo" w:eastAsia="Times New Roman" w:hAnsi="Menlo" w:cs="Menlo"/>
+          <w:color w:val="A9B7C6"/>
+          <w:sz w:val="18"/>
+          <w:szCs w:val="18"/>
+          <w:lang w:bidi="hi-IN"/>
+        </w:rPr>
+        <w:t>ciphertextFile</w:t>
+      </w:r>
+      <w:proofErr w:type="spellEnd"/>
       <w:r>
         <w:rPr>
           <w:rFonts w:ascii="Menlo" w:eastAsia="Times New Roman" w:hAnsi="Menlo" w:cs="Menlo"/>
@@ -1246,7 +1452,29 @@
           <w:szCs w:val="18"/>
           <w:lang w:bidi="hi-IN"/>
         </w:rPr>
-        <w:t xml:space="preserve">(ciphertextFile)  </w:t>
+        <w:t>(</w:t>
+      </w:r>
+      <w:proofErr w:type="spellStart"/>
+      <w:r>
+        <w:rPr>
+          <w:rFonts w:ascii="Menlo" w:eastAsia="Times New Roman" w:hAnsi="Menlo" w:cs="Menlo"/>
+          <w:color w:val="A9B7C6"/>
+          <w:sz w:val="18"/>
+          <w:szCs w:val="18"/>
+          <w:lang w:bidi="hi-IN"/>
+        </w:rPr>
+        <w:t>ciphertextFile</w:t>
+      </w:r>
+      <w:proofErr w:type="spellEnd"/>
+      <w:r>
+        <w:rPr>
+          <w:rFonts w:ascii="Menlo" w:eastAsia="Times New Roman" w:hAnsi="Menlo" w:cs="Menlo"/>
+          <w:color w:val="A9B7C6"/>
+          <w:sz w:val="18"/>
+          <w:szCs w:val="18"/>
+          <w:lang w:bidi="hi-IN"/>
+        </w:rPr>
+        <w:t xml:space="preserve">)  </w:t>
       </w:r>
       <w:r>
         <w:rPr>
@@ -1269,16 +1497,51 @@
         <w:br/>
         <w:t xml:space="preserve">    </w:t>
       </w:r>
-      <w:r>
-        <w:rPr>
-          <w:rFonts w:ascii="Menlo" w:eastAsia="Times New Roman" w:hAnsi="Menlo" w:cs="Menlo"/>
-          <w:color w:val="A9B7C6"/>
-          <w:sz w:val="18"/>
-          <w:szCs w:val="18"/>
-          <w:lang w:bidi="hi-IN"/>
-        </w:rPr>
-        <w:t>encrypted_bv = BitVector(</w:t>
-      </w:r>
+      <w:proofErr w:type="spellStart"/>
+      <w:r>
+        <w:rPr>
+          <w:rFonts w:ascii="Menlo" w:eastAsia="Times New Roman" w:hAnsi="Menlo" w:cs="Menlo"/>
+          <w:color w:val="A9B7C6"/>
+          <w:sz w:val="18"/>
+          <w:szCs w:val="18"/>
+          <w:lang w:bidi="hi-IN"/>
+        </w:rPr>
+        <w:t>encrypted_bv</w:t>
+      </w:r>
+      <w:proofErr w:type="spellEnd"/>
+      <w:r>
+        <w:rPr>
+          <w:rFonts w:ascii="Menlo" w:eastAsia="Times New Roman" w:hAnsi="Menlo" w:cs="Menlo"/>
+          <w:color w:val="A9B7C6"/>
+          <w:sz w:val="18"/>
+          <w:szCs w:val="18"/>
+          <w:lang w:bidi="hi-IN"/>
+        </w:rPr>
+        <w:t xml:space="preserve"> = </w:t>
+      </w:r>
+      <w:proofErr w:type="spellStart"/>
+      <w:r>
+        <w:rPr>
+          <w:rFonts w:ascii="Menlo" w:eastAsia="Times New Roman" w:hAnsi="Menlo" w:cs="Menlo"/>
+          <w:color w:val="A9B7C6"/>
+          <w:sz w:val="18"/>
+          <w:szCs w:val="18"/>
+          <w:lang w:bidi="hi-IN"/>
+        </w:rPr>
+        <w:t>BitVector</w:t>
+      </w:r>
+      <w:proofErr w:type="spellEnd"/>
+      <w:r>
+        <w:rPr>
+          <w:rFonts w:ascii="Menlo" w:eastAsia="Times New Roman" w:hAnsi="Menlo" w:cs="Menlo"/>
+          <w:color w:val="A9B7C6"/>
+          <w:sz w:val="18"/>
+          <w:szCs w:val="18"/>
+          <w:lang w:bidi="hi-IN"/>
+        </w:rPr>
+        <w:t>(</w:t>
+      </w:r>
+      <w:proofErr w:type="spellStart"/>
       <w:r>
         <w:rPr>
           <w:rFonts w:ascii="Menlo" w:eastAsia="Times New Roman" w:hAnsi="Menlo" w:cs="Menlo"/>
@@ -1289,27 +1552,95 @@
         </w:rPr>
         <w:t>hexstring</w:t>
       </w:r>
-      <w:r>
-        <w:rPr>
-          <w:rFonts w:ascii="Menlo" w:eastAsia="Times New Roman" w:hAnsi="Menlo" w:cs="Menlo"/>
-          <w:color w:val="A9B7C6"/>
-          <w:sz w:val="18"/>
-          <w:szCs w:val="18"/>
-          <w:lang w:bidi="hi-IN"/>
-        </w:rPr>
-        <w:t>=FILEIN.read())</w:t>
-      </w:r>
-      <w:r>
-        <w:rPr>
-          <w:rFonts w:ascii="Menlo" w:eastAsia="Times New Roman" w:hAnsi="Menlo" w:cs="Menlo"/>
-          <w:color w:val="A9B7C6"/>
-          <w:sz w:val="18"/>
-          <w:szCs w:val="18"/>
-          <w:lang w:bidi="hi-IN"/>
-        </w:rPr>
-        <w:br/>
-        <w:t xml:space="preserve">    bv_iv = BitVector(</w:t>
-      </w:r>
+      <w:proofErr w:type="spellEnd"/>
+      <w:r>
+        <w:rPr>
+          <w:rFonts w:ascii="Menlo" w:eastAsia="Times New Roman" w:hAnsi="Menlo" w:cs="Menlo"/>
+          <w:color w:val="A9B7C6"/>
+          <w:sz w:val="18"/>
+          <w:szCs w:val="18"/>
+          <w:lang w:bidi="hi-IN"/>
+        </w:rPr>
+        <w:t>=</w:t>
+      </w:r>
+      <w:proofErr w:type="spellStart"/>
+      <w:r>
+        <w:rPr>
+          <w:rFonts w:ascii="Menlo" w:eastAsia="Times New Roman" w:hAnsi="Menlo" w:cs="Menlo"/>
+          <w:color w:val="A9B7C6"/>
+          <w:sz w:val="18"/>
+          <w:szCs w:val="18"/>
+          <w:lang w:bidi="hi-IN"/>
+        </w:rPr>
+        <w:t>FILEIN.read</w:t>
+      </w:r>
+      <w:proofErr w:type="spellEnd"/>
+      <w:r>
+        <w:rPr>
+          <w:rFonts w:ascii="Menlo" w:eastAsia="Times New Roman" w:hAnsi="Menlo" w:cs="Menlo"/>
+          <w:color w:val="A9B7C6"/>
+          <w:sz w:val="18"/>
+          <w:szCs w:val="18"/>
+          <w:lang w:bidi="hi-IN"/>
+        </w:rPr>
+        <w:t>())</w:t>
+      </w:r>
+      <w:r>
+        <w:rPr>
+          <w:rFonts w:ascii="Menlo" w:eastAsia="Times New Roman" w:hAnsi="Menlo" w:cs="Menlo"/>
+          <w:color w:val="A9B7C6"/>
+          <w:sz w:val="18"/>
+          <w:szCs w:val="18"/>
+          <w:lang w:bidi="hi-IN"/>
+        </w:rPr>
+        <w:br/>
+        <w:t xml:space="preserve">    </w:t>
+      </w:r>
+      <w:proofErr w:type="spellStart"/>
+      <w:r>
+        <w:rPr>
+          <w:rFonts w:ascii="Menlo" w:eastAsia="Times New Roman" w:hAnsi="Menlo" w:cs="Menlo"/>
+          <w:color w:val="A9B7C6"/>
+          <w:sz w:val="18"/>
+          <w:szCs w:val="18"/>
+          <w:lang w:bidi="hi-IN"/>
+        </w:rPr>
+        <w:t>bv_iv</w:t>
+      </w:r>
+      <w:proofErr w:type="spellEnd"/>
+      <w:r>
+        <w:rPr>
+          <w:rFonts w:ascii="Menlo" w:eastAsia="Times New Roman" w:hAnsi="Menlo" w:cs="Menlo"/>
+          <w:color w:val="A9B7C6"/>
+          <w:sz w:val="18"/>
+          <w:szCs w:val="18"/>
+          <w:lang w:bidi="hi-IN"/>
+        </w:rPr>
+        <w:t xml:space="preserve"> = </w:t>
+      </w:r>
+      <w:proofErr w:type="spellStart"/>
+      <w:r>
+        <w:rPr>
+          <w:rFonts w:ascii="Menlo" w:eastAsia="Times New Roman" w:hAnsi="Menlo" w:cs="Menlo"/>
+          <w:color w:val="A9B7C6"/>
+          <w:sz w:val="18"/>
+          <w:szCs w:val="18"/>
+          <w:lang w:bidi="hi-IN"/>
+        </w:rPr>
+        <w:t>BitVector</w:t>
+      </w:r>
+      <w:proofErr w:type="spellEnd"/>
+      <w:r>
+        <w:rPr>
+          <w:rFonts w:ascii="Menlo" w:eastAsia="Times New Roman" w:hAnsi="Menlo" w:cs="Menlo"/>
+          <w:color w:val="A9B7C6"/>
+          <w:sz w:val="18"/>
+          <w:szCs w:val="18"/>
+          <w:lang w:bidi="hi-IN"/>
+        </w:rPr>
+        <w:t>(</w:t>
+      </w:r>
+      <w:proofErr w:type="spellStart"/>
       <w:r>
         <w:rPr>
           <w:rFonts w:ascii="Menlo" w:eastAsia="Times New Roman" w:hAnsi="Menlo" w:cs="Menlo"/>
@@ -1320,6 +1651,7 @@
         </w:rPr>
         <w:t>bitlist</w:t>
       </w:r>
+      <w:proofErr w:type="spellEnd"/>
       <w:r>
         <w:rPr>
           <w:rFonts w:ascii="Menlo" w:eastAsia="Times New Roman" w:hAnsi="Menlo" w:cs="Menlo"/>
@@ -1381,15 +1713,27 @@
         </w:rPr>
         <w:t xml:space="preserve">for </w:t>
       </w:r>
-      <w:r>
-        <w:rPr>
-          <w:rFonts w:ascii="Menlo" w:eastAsia="Times New Roman" w:hAnsi="Menlo" w:cs="Menlo"/>
-          <w:color w:val="A9B7C6"/>
-          <w:sz w:val="18"/>
-          <w:szCs w:val="18"/>
-          <w:lang w:bidi="hi-IN"/>
-        </w:rPr>
-        <w:t xml:space="preserve">i </w:t>
+      <w:proofErr w:type="spellStart"/>
+      <w:r>
+        <w:rPr>
+          <w:rFonts w:ascii="Menlo" w:eastAsia="Times New Roman" w:hAnsi="Menlo" w:cs="Menlo"/>
+          <w:color w:val="A9B7C6"/>
+          <w:sz w:val="18"/>
+          <w:szCs w:val="18"/>
+          <w:lang w:bidi="hi-IN"/>
+        </w:rPr>
+        <w:t>i</w:t>
+      </w:r>
+      <w:proofErr w:type="spellEnd"/>
+      <w:r>
+        <w:rPr>
+          <w:rFonts w:ascii="Menlo" w:eastAsia="Times New Roman" w:hAnsi="Menlo" w:cs="Menlo"/>
+          <w:color w:val="A9B7C6"/>
+          <w:sz w:val="18"/>
+          <w:szCs w:val="18"/>
+          <w:lang w:bidi="hi-IN"/>
+        </w:rPr>
+        <w:t xml:space="preserve"> </w:t>
       </w:r>
       <w:r>
         <w:rPr>
@@ -1441,6 +1785,7 @@
         </w:rPr>
         <w:t xml:space="preserve">, </w:t>
       </w:r>
+      <w:proofErr w:type="spellStart"/>
       <w:r>
         <w:rPr>
           <w:rFonts w:ascii="Menlo" w:eastAsia="Times New Roman" w:hAnsi="Menlo" w:cs="Menlo"/>
@@ -1451,15 +1796,60 @@
         </w:rPr>
         <w:t>len</w:t>
       </w:r>
-      <w:r>
-        <w:rPr>
-          <w:rFonts w:ascii="Menlo" w:eastAsia="Times New Roman" w:hAnsi="Menlo" w:cs="Menlo"/>
-          <w:color w:val="A9B7C6"/>
-          <w:sz w:val="18"/>
-          <w:szCs w:val="18"/>
-          <w:lang w:bidi="hi-IN"/>
-        </w:rPr>
-        <w:t xml:space="preserve">(PassPhrase) // numbytes):  </w:t>
+      <w:proofErr w:type="spellEnd"/>
+      <w:r>
+        <w:rPr>
+          <w:rFonts w:ascii="Menlo" w:eastAsia="Times New Roman" w:hAnsi="Menlo" w:cs="Menlo"/>
+          <w:color w:val="A9B7C6"/>
+          <w:sz w:val="18"/>
+          <w:szCs w:val="18"/>
+          <w:lang w:bidi="hi-IN"/>
+        </w:rPr>
+        <w:t>(</w:t>
+      </w:r>
+      <w:proofErr w:type="spellStart"/>
+      <w:r>
+        <w:rPr>
+          <w:rFonts w:ascii="Menlo" w:eastAsia="Times New Roman" w:hAnsi="Menlo" w:cs="Menlo"/>
+          <w:color w:val="A9B7C6"/>
+          <w:sz w:val="18"/>
+          <w:szCs w:val="18"/>
+          <w:lang w:bidi="hi-IN"/>
+        </w:rPr>
+        <w:t>PassPhrase</w:t>
+      </w:r>
+      <w:proofErr w:type="spellEnd"/>
+      <w:r>
+        <w:rPr>
+          <w:rFonts w:ascii="Menlo" w:eastAsia="Times New Roman" w:hAnsi="Menlo" w:cs="Menlo"/>
+          <w:color w:val="A9B7C6"/>
+          <w:sz w:val="18"/>
+          <w:szCs w:val="18"/>
+          <w:lang w:bidi="hi-IN"/>
+        </w:rPr>
+        <w:t xml:space="preserve">) // </w:t>
+      </w:r>
+      <w:proofErr w:type="spellStart"/>
+      <w:r>
+        <w:rPr>
+          <w:rFonts w:ascii="Menlo" w:eastAsia="Times New Roman" w:hAnsi="Menlo" w:cs="Menlo"/>
+          <w:color w:val="A9B7C6"/>
+          <w:sz w:val="18"/>
+          <w:szCs w:val="18"/>
+          <w:lang w:bidi="hi-IN"/>
+        </w:rPr>
+        <w:t>numbytes</w:t>
+      </w:r>
+      <w:proofErr w:type="spellEnd"/>
+      <w:r>
+        <w:rPr>
+          <w:rFonts w:ascii="Menlo" w:eastAsia="Times New Roman" w:hAnsi="Menlo" w:cs="Menlo"/>
+          <w:color w:val="A9B7C6"/>
+          <w:sz w:val="18"/>
+          <w:szCs w:val="18"/>
+          <w:lang w:bidi="hi-IN"/>
+        </w:rPr>
+        <w:t xml:space="preserve">):  </w:t>
       </w:r>
       <w:r>
         <w:rPr>
@@ -1482,15 +1872,115 @@
         <w:br/>
         <w:t xml:space="preserve">        </w:t>
       </w:r>
-      <w:r>
-        <w:rPr>
-          <w:rFonts w:ascii="Menlo" w:eastAsia="Times New Roman" w:hAnsi="Menlo" w:cs="Menlo"/>
-          <w:color w:val="A9B7C6"/>
-          <w:sz w:val="18"/>
-          <w:szCs w:val="18"/>
-          <w:lang w:bidi="hi-IN"/>
-        </w:rPr>
-        <w:t xml:space="preserve">textstr = PassPhrase[i * numbytes:(i + </w:t>
+      <w:proofErr w:type="spellStart"/>
+      <w:r>
+        <w:rPr>
+          <w:rFonts w:ascii="Menlo" w:eastAsia="Times New Roman" w:hAnsi="Menlo" w:cs="Menlo"/>
+          <w:color w:val="A9B7C6"/>
+          <w:sz w:val="18"/>
+          <w:szCs w:val="18"/>
+          <w:lang w:bidi="hi-IN"/>
+        </w:rPr>
+        <w:t>textstr</w:t>
+      </w:r>
+      <w:proofErr w:type="spellEnd"/>
+      <w:r>
+        <w:rPr>
+          <w:rFonts w:ascii="Menlo" w:eastAsia="Times New Roman" w:hAnsi="Menlo" w:cs="Menlo"/>
+          <w:color w:val="A9B7C6"/>
+          <w:sz w:val="18"/>
+          <w:szCs w:val="18"/>
+          <w:lang w:bidi="hi-IN"/>
+        </w:rPr>
+        <w:t xml:space="preserve"> = </w:t>
+      </w:r>
+      <w:proofErr w:type="spellStart"/>
+      <w:r>
+        <w:rPr>
+          <w:rFonts w:ascii="Menlo" w:eastAsia="Times New Roman" w:hAnsi="Menlo" w:cs="Menlo"/>
+          <w:color w:val="A9B7C6"/>
+          <w:sz w:val="18"/>
+          <w:szCs w:val="18"/>
+          <w:lang w:bidi="hi-IN"/>
+        </w:rPr>
+        <w:t>PassPhrase</w:t>
+      </w:r>
+      <w:proofErr w:type="spellEnd"/>
+      <w:r>
+        <w:rPr>
+          <w:rFonts w:ascii="Menlo" w:eastAsia="Times New Roman" w:hAnsi="Menlo" w:cs="Menlo"/>
+          <w:color w:val="A9B7C6"/>
+          <w:sz w:val="18"/>
+          <w:szCs w:val="18"/>
+          <w:lang w:bidi="hi-IN"/>
+        </w:rPr>
+        <w:t>[</w:t>
+      </w:r>
+      <w:proofErr w:type="spellStart"/>
+      <w:r>
+        <w:rPr>
+          <w:rFonts w:ascii="Menlo" w:eastAsia="Times New Roman" w:hAnsi="Menlo" w:cs="Menlo"/>
+          <w:color w:val="A9B7C6"/>
+          <w:sz w:val="18"/>
+          <w:szCs w:val="18"/>
+          <w:lang w:bidi="hi-IN"/>
+        </w:rPr>
+        <w:t>i</w:t>
+      </w:r>
+      <w:proofErr w:type="spellEnd"/>
+      <w:r>
+        <w:rPr>
+          <w:rFonts w:ascii="Menlo" w:eastAsia="Times New Roman" w:hAnsi="Menlo" w:cs="Menlo"/>
+          <w:color w:val="A9B7C6"/>
+          <w:sz w:val="18"/>
+          <w:szCs w:val="18"/>
+          <w:lang w:bidi="hi-IN"/>
+        </w:rPr>
+        <w:t xml:space="preserve"> * </w:t>
+      </w:r>
+      <w:proofErr w:type="spellStart"/>
+      <w:r>
+        <w:rPr>
+          <w:rFonts w:ascii="Menlo" w:eastAsia="Times New Roman" w:hAnsi="Menlo" w:cs="Menlo"/>
+          <w:color w:val="A9B7C6"/>
+          <w:sz w:val="18"/>
+          <w:szCs w:val="18"/>
+          <w:lang w:bidi="hi-IN"/>
+        </w:rPr>
+        <w:t>numbytes</w:t>
+      </w:r>
+      <w:proofErr w:type="spellEnd"/>
+      <w:r>
+        <w:rPr>
+          <w:rFonts w:ascii="Menlo" w:eastAsia="Times New Roman" w:hAnsi="Menlo" w:cs="Menlo"/>
+          <w:color w:val="A9B7C6"/>
+          <w:sz w:val="18"/>
+          <w:szCs w:val="18"/>
+          <w:lang w:bidi="hi-IN"/>
+        </w:rPr>
+        <w:t>:(</w:t>
+      </w:r>
+      <w:proofErr w:type="spellStart"/>
+      <w:r>
+        <w:rPr>
+          <w:rFonts w:ascii="Menlo" w:eastAsia="Times New Roman" w:hAnsi="Menlo" w:cs="Menlo"/>
+          <w:color w:val="A9B7C6"/>
+          <w:sz w:val="18"/>
+          <w:szCs w:val="18"/>
+          <w:lang w:bidi="hi-IN"/>
+        </w:rPr>
+        <w:t>i</w:t>
+      </w:r>
+      <w:proofErr w:type="spellEnd"/>
+      <w:r>
+        <w:rPr>
+          <w:rFonts w:ascii="Menlo" w:eastAsia="Times New Roman" w:hAnsi="Menlo" w:cs="Menlo"/>
+          <w:color w:val="A9B7C6"/>
+          <w:sz w:val="18"/>
+          <w:szCs w:val="18"/>
+          <w:lang w:bidi="hi-IN"/>
+        </w:rPr>
+        <w:t xml:space="preserve"> + </w:t>
       </w:r>
       <w:r>
         <w:rPr>
@@ -1510,7 +2000,29 @@
           <w:szCs w:val="18"/>
           <w:lang w:bidi="hi-IN"/>
         </w:rPr>
-        <w:t xml:space="preserve">) * numbytes]  </w:t>
+        <w:t xml:space="preserve">) * </w:t>
+      </w:r>
+      <w:proofErr w:type="spellStart"/>
+      <w:r>
+        <w:rPr>
+          <w:rFonts w:ascii="Menlo" w:eastAsia="Times New Roman" w:hAnsi="Menlo" w:cs="Menlo"/>
+          <w:color w:val="A9B7C6"/>
+          <w:sz w:val="18"/>
+          <w:szCs w:val="18"/>
+          <w:lang w:bidi="hi-IN"/>
+        </w:rPr>
+        <w:t>numbytes</w:t>
+      </w:r>
+      <w:proofErr w:type="spellEnd"/>
+      <w:r>
+        <w:rPr>
+          <w:rFonts w:ascii="Menlo" w:eastAsia="Times New Roman" w:hAnsi="Menlo" w:cs="Menlo"/>
+          <w:color w:val="A9B7C6"/>
+          <w:sz w:val="18"/>
+          <w:szCs w:val="18"/>
+          <w:lang w:bidi="hi-IN"/>
+        </w:rPr>
+        <w:t xml:space="preserve">]  </w:t>
       </w:r>
       <w:r>
         <w:rPr>
@@ -1533,16 +2045,51 @@
         <w:br/>
         <w:t xml:space="preserve">        </w:t>
       </w:r>
-      <w:r>
-        <w:rPr>
-          <w:rFonts w:ascii="Menlo" w:eastAsia="Times New Roman" w:hAnsi="Menlo" w:cs="Menlo"/>
-          <w:color w:val="A9B7C6"/>
-          <w:sz w:val="18"/>
-          <w:szCs w:val="18"/>
-          <w:lang w:bidi="hi-IN"/>
-        </w:rPr>
-        <w:t>bv_iv ^= BitVector(</w:t>
-      </w:r>
+      <w:proofErr w:type="spellStart"/>
+      <w:r>
+        <w:rPr>
+          <w:rFonts w:ascii="Menlo" w:eastAsia="Times New Roman" w:hAnsi="Menlo" w:cs="Menlo"/>
+          <w:color w:val="A9B7C6"/>
+          <w:sz w:val="18"/>
+          <w:szCs w:val="18"/>
+          <w:lang w:bidi="hi-IN"/>
+        </w:rPr>
+        <w:t>bv_iv</w:t>
+      </w:r>
+      <w:proofErr w:type="spellEnd"/>
+      <w:r>
+        <w:rPr>
+          <w:rFonts w:ascii="Menlo" w:eastAsia="Times New Roman" w:hAnsi="Menlo" w:cs="Menlo"/>
+          <w:color w:val="A9B7C6"/>
+          <w:sz w:val="18"/>
+          <w:szCs w:val="18"/>
+          <w:lang w:bidi="hi-IN"/>
+        </w:rPr>
+        <w:t xml:space="preserve"> ^= </w:t>
+      </w:r>
+      <w:proofErr w:type="spellStart"/>
+      <w:r>
+        <w:rPr>
+          <w:rFonts w:ascii="Menlo" w:eastAsia="Times New Roman" w:hAnsi="Menlo" w:cs="Menlo"/>
+          <w:color w:val="A9B7C6"/>
+          <w:sz w:val="18"/>
+          <w:szCs w:val="18"/>
+          <w:lang w:bidi="hi-IN"/>
+        </w:rPr>
+        <w:t>BitVector</w:t>
+      </w:r>
+      <w:proofErr w:type="spellEnd"/>
+      <w:r>
+        <w:rPr>
+          <w:rFonts w:ascii="Menlo" w:eastAsia="Times New Roman" w:hAnsi="Menlo" w:cs="Menlo"/>
+          <w:color w:val="A9B7C6"/>
+          <w:sz w:val="18"/>
+          <w:szCs w:val="18"/>
+          <w:lang w:bidi="hi-IN"/>
+        </w:rPr>
+        <w:t>(</w:t>
+      </w:r>
+      <w:proofErr w:type="spellStart"/>
       <w:r>
         <w:rPr>
           <w:rFonts w:ascii="Menlo" w:eastAsia="Times New Roman" w:hAnsi="Menlo" w:cs="Menlo"/>
@@ -1553,15 +2100,38 @@
         </w:rPr>
         <w:t>textstring</w:t>
       </w:r>
-      <w:r>
-        <w:rPr>
-          <w:rFonts w:ascii="Menlo" w:eastAsia="Times New Roman" w:hAnsi="Menlo" w:cs="Menlo"/>
-          <w:color w:val="A9B7C6"/>
-          <w:sz w:val="18"/>
-          <w:szCs w:val="18"/>
-          <w:lang w:bidi="hi-IN"/>
-        </w:rPr>
-        <w:t xml:space="preserve">=textstr)  </w:t>
+      <w:proofErr w:type="spellEnd"/>
+      <w:r>
+        <w:rPr>
+          <w:rFonts w:ascii="Menlo" w:eastAsia="Times New Roman" w:hAnsi="Menlo" w:cs="Menlo"/>
+          <w:color w:val="A9B7C6"/>
+          <w:sz w:val="18"/>
+          <w:szCs w:val="18"/>
+          <w:lang w:bidi="hi-IN"/>
+        </w:rPr>
+        <w:t>=</w:t>
+      </w:r>
+      <w:proofErr w:type="spellStart"/>
+      <w:r>
+        <w:rPr>
+          <w:rFonts w:ascii="Menlo" w:eastAsia="Times New Roman" w:hAnsi="Menlo" w:cs="Menlo"/>
+          <w:color w:val="A9B7C6"/>
+          <w:sz w:val="18"/>
+          <w:szCs w:val="18"/>
+          <w:lang w:bidi="hi-IN"/>
+        </w:rPr>
+        <w:t>textstr</w:t>
+      </w:r>
+      <w:proofErr w:type="spellEnd"/>
+      <w:r>
+        <w:rPr>
+          <w:rFonts w:ascii="Menlo" w:eastAsia="Times New Roman" w:hAnsi="Menlo" w:cs="Menlo"/>
+          <w:color w:val="A9B7C6"/>
+          <w:sz w:val="18"/>
+          <w:szCs w:val="18"/>
+          <w:lang w:bidi="hi-IN"/>
+        </w:rPr>
+        <w:t xml:space="preserve">)  </w:t>
       </w:r>
       <w:r>
         <w:rPr>
@@ -1584,6 +2154,7 @@
         <w:br/>
         <w:t xml:space="preserve">    </w:t>
       </w:r>
+      <w:proofErr w:type="spellStart"/>
       <w:r>
         <w:rPr>
           <w:rFonts w:ascii="Menlo" w:eastAsia="Times New Roman" w:hAnsi="Menlo" w:cs="Menlo"/>
@@ -1592,18 +2163,52 @@
           <w:szCs w:val="18"/>
           <w:lang w:bidi="hi-IN"/>
         </w:rPr>
-        <w:t xml:space="preserve">key_bv </w:t>
-      </w:r>
-      <w:r>
-        <w:rPr>
-          <w:rFonts w:ascii="Menlo" w:eastAsia="Times New Roman" w:hAnsi="Menlo" w:cs="Menlo"/>
-          <w:color w:val="A9B7C6"/>
-          <w:sz w:val="18"/>
-          <w:szCs w:val="18"/>
-          <w:lang w:bidi="hi-IN"/>
-        </w:rPr>
-        <w:t>= BitVector(</w:t>
-      </w:r>
+        <w:t>key_bv</w:t>
+      </w:r>
+      <w:proofErr w:type="spellEnd"/>
+      <w:r>
+        <w:rPr>
+          <w:rFonts w:ascii="Menlo" w:eastAsia="Times New Roman" w:hAnsi="Menlo" w:cs="Menlo"/>
+          <w:color w:val="72737A"/>
+          <w:sz w:val="18"/>
+          <w:szCs w:val="18"/>
+          <w:lang w:bidi="hi-IN"/>
+        </w:rPr>
+        <w:t xml:space="preserve"> </w:t>
+      </w:r>
+      <w:r>
+        <w:rPr>
+          <w:rFonts w:ascii="Menlo" w:eastAsia="Times New Roman" w:hAnsi="Menlo" w:cs="Menlo"/>
+          <w:color w:val="A9B7C6"/>
+          <w:sz w:val="18"/>
+          <w:szCs w:val="18"/>
+          <w:lang w:bidi="hi-IN"/>
+        </w:rPr>
+        <w:t xml:space="preserve">= </w:t>
+      </w:r>
+      <w:proofErr w:type="spellStart"/>
+      <w:r>
+        <w:rPr>
+          <w:rFonts w:ascii="Menlo" w:eastAsia="Times New Roman" w:hAnsi="Menlo" w:cs="Menlo"/>
+          <w:color w:val="A9B7C6"/>
+          <w:sz w:val="18"/>
+          <w:szCs w:val="18"/>
+          <w:lang w:bidi="hi-IN"/>
+        </w:rPr>
+        <w:t>BitVector</w:t>
+      </w:r>
+      <w:proofErr w:type="spellEnd"/>
+      <w:r>
+        <w:rPr>
+          <w:rFonts w:ascii="Menlo" w:eastAsia="Times New Roman" w:hAnsi="Menlo" w:cs="Menlo"/>
+          <w:color w:val="A9B7C6"/>
+          <w:sz w:val="18"/>
+          <w:szCs w:val="18"/>
+          <w:lang w:bidi="hi-IN"/>
+        </w:rPr>
+        <w:t>(</w:t>
+      </w:r>
+      <w:proofErr w:type="spellStart"/>
       <w:r>
         <w:rPr>
           <w:rFonts w:ascii="Menlo" w:eastAsia="Times New Roman" w:hAnsi="Menlo" w:cs="Menlo"/>
@@ -1614,6 +2219,7 @@
         </w:rPr>
         <w:t>bitlist</w:t>
       </w:r>
+      <w:proofErr w:type="spellEnd"/>
       <w:r>
         <w:rPr>
           <w:rFonts w:ascii="Menlo" w:eastAsia="Times New Roman" w:hAnsi="Menlo" w:cs="Menlo"/>
@@ -1665,16 +2271,51 @@
         <w:br/>
         <w:t xml:space="preserve">    </w:t>
       </w:r>
-      <w:r>
-        <w:rPr>
-          <w:rFonts w:ascii="Menlo" w:eastAsia="Times New Roman" w:hAnsi="Menlo" w:cs="Menlo"/>
-          <w:color w:val="A9B7C6"/>
-          <w:sz w:val="18"/>
-          <w:szCs w:val="18"/>
-          <w:lang w:bidi="hi-IN"/>
-        </w:rPr>
-        <w:t>key_bv = BitVector(</w:t>
-      </w:r>
+      <w:proofErr w:type="spellStart"/>
+      <w:r>
+        <w:rPr>
+          <w:rFonts w:ascii="Menlo" w:eastAsia="Times New Roman" w:hAnsi="Menlo" w:cs="Menlo"/>
+          <w:color w:val="A9B7C6"/>
+          <w:sz w:val="18"/>
+          <w:szCs w:val="18"/>
+          <w:lang w:bidi="hi-IN"/>
+        </w:rPr>
+        <w:t>key_bv</w:t>
+      </w:r>
+      <w:proofErr w:type="spellEnd"/>
+      <w:r>
+        <w:rPr>
+          <w:rFonts w:ascii="Menlo" w:eastAsia="Times New Roman" w:hAnsi="Menlo" w:cs="Menlo"/>
+          <w:color w:val="A9B7C6"/>
+          <w:sz w:val="18"/>
+          <w:szCs w:val="18"/>
+          <w:lang w:bidi="hi-IN"/>
+        </w:rPr>
+        <w:t xml:space="preserve"> = </w:t>
+      </w:r>
+      <w:proofErr w:type="spellStart"/>
+      <w:r>
+        <w:rPr>
+          <w:rFonts w:ascii="Menlo" w:eastAsia="Times New Roman" w:hAnsi="Menlo" w:cs="Menlo"/>
+          <w:color w:val="A9B7C6"/>
+          <w:sz w:val="18"/>
+          <w:szCs w:val="18"/>
+          <w:lang w:bidi="hi-IN"/>
+        </w:rPr>
+        <w:t>BitVector</w:t>
+      </w:r>
+      <w:proofErr w:type="spellEnd"/>
+      <w:r>
+        <w:rPr>
+          <w:rFonts w:ascii="Menlo" w:eastAsia="Times New Roman" w:hAnsi="Menlo" w:cs="Menlo"/>
+          <w:color w:val="A9B7C6"/>
+          <w:sz w:val="18"/>
+          <w:szCs w:val="18"/>
+          <w:lang w:bidi="hi-IN"/>
+        </w:rPr>
+        <w:t>(</w:t>
+      </w:r>
+      <w:proofErr w:type="spellStart"/>
       <w:r>
         <w:rPr>
           <w:rFonts w:ascii="Menlo" w:eastAsia="Times New Roman" w:hAnsi="Menlo" w:cs="Menlo"/>
@@ -1685,6 +2326,7 @@
         </w:rPr>
         <w:t>intVal</w:t>
       </w:r>
+      <w:proofErr w:type="spellEnd"/>
       <w:r>
         <w:rPr>
           <w:rFonts w:ascii="Menlo" w:eastAsia="Times New Roman" w:hAnsi="Menlo" w:cs="Menlo"/>
@@ -1754,7 +2396,51 @@
           <w:lang w:bidi="hi-IN"/>
         </w:rPr>
         <w:br/>
-        <w:t xml:space="preserve">    msg_decrypted_bv = BitVector(</w:t>
+        <w:t xml:space="preserve">    </w:t>
+      </w:r>
+      <w:proofErr w:type="spellStart"/>
+      <w:r>
+        <w:rPr>
+          <w:rFonts w:ascii="Menlo" w:eastAsia="Times New Roman" w:hAnsi="Menlo" w:cs="Menlo"/>
+          <w:color w:val="A9B7C6"/>
+          <w:sz w:val="18"/>
+          <w:szCs w:val="18"/>
+          <w:lang w:bidi="hi-IN"/>
+        </w:rPr>
+        <w:t>msg_decrypted_bv</w:t>
+      </w:r>
+      <w:proofErr w:type="spellEnd"/>
+      <w:r>
+        <w:rPr>
+          <w:rFonts w:ascii="Menlo" w:eastAsia="Times New Roman" w:hAnsi="Menlo" w:cs="Menlo"/>
+          <w:color w:val="A9B7C6"/>
+          <w:sz w:val="18"/>
+          <w:szCs w:val="18"/>
+          <w:lang w:bidi="hi-IN"/>
+        </w:rPr>
+        <w:t xml:space="preserve"> = </w:t>
+      </w:r>
+      <w:proofErr w:type="spellStart"/>
+      <w:r>
+        <w:rPr>
+          <w:rFonts w:ascii="Menlo" w:eastAsia="Times New Roman" w:hAnsi="Menlo" w:cs="Menlo"/>
+          <w:color w:val="A9B7C6"/>
+          <w:sz w:val="18"/>
+          <w:szCs w:val="18"/>
+          <w:lang w:bidi="hi-IN"/>
+        </w:rPr>
+        <w:t>BitVector</w:t>
+      </w:r>
+      <w:proofErr w:type="spellEnd"/>
+      <w:r>
+        <w:rPr>
+          <w:rFonts w:ascii="Menlo" w:eastAsia="Times New Roman" w:hAnsi="Menlo" w:cs="Menlo"/>
+          <w:color w:val="A9B7C6"/>
+          <w:sz w:val="18"/>
+          <w:szCs w:val="18"/>
+          <w:lang w:bidi="hi-IN"/>
+        </w:rPr>
+        <w:t>(</w:t>
       </w:r>
       <w:r>
         <w:rPr>
@@ -1817,15 +2503,49 @@
         <w:br/>
         <w:t xml:space="preserve">    </w:t>
       </w:r>
-      <w:r>
-        <w:rPr>
-          <w:rFonts w:ascii="Menlo" w:eastAsia="Times New Roman" w:hAnsi="Menlo" w:cs="Menlo"/>
-          <w:color w:val="A9B7C6"/>
-          <w:sz w:val="18"/>
-          <w:szCs w:val="18"/>
-          <w:lang w:bidi="hi-IN"/>
-        </w:rPr>
-        <w:t xml:space="preserve">previous_decrypted_block = bv_iv  </w:t>
+      <w:proofErr w:type="spellStart"/>
+      <w:r>
+        <w:rPr>
+          <w:rFonts w:ascii="Menlo" w:eastAsia="Times New Roman" w:hAnsi="Menlo" w:cs="Menlo"/>
+          <w:color w:val="A9B7C6"/>
+          <w:sz w:val="18"/>
+          <w:szCs w:val="18"/>
+          <w:lang w:bidi="hi-IN"/>
+        </w:rPr>
+        <w:t>previous_decrypted_block</w:t>
+      </w:r>
+      <w:proofErr w:type="spellEnd"/>
+      <w:r>
+        <w:rPr>
+          <w:rFonts w:ascii="Menlo" w:eastAsia="Times New Roman" w:hAnsi="Menlo" w:cs="Menlo"/>
+          <w:color w:val="A9B7C6"/>
+          <w:sz w:val="18"/>
+          <w:szCs w:val="18"/>
+          <w:lang w:bidi="hi-IN"/>
+        </w:rPr>
+        <w:t xml:space="preserve"> = </w:t>
+      </w:r>
+      <w:proofErr w:type="spellStart"/>
+      <w:r>
+        <w:rPr>
+          <w:rFonts w:ascii="Menlo" w:eastAsia="Times New Roman" w:hAnsi="Menlo" w:cs="Menlo"/>
+          <w:color w:val="A9B7C6"/>
+          <w:sz w:val="18"/>
+          <w:szCs w:val="18"/>
+          <w:lang w:bidi="hi-IN"/>
+        </w:rPr>
+        <w:t>bv_iv</w:t>
+      </w:r>
+      <w:proofErr w:type="spellEnd"/>
+      <w:r>
+        <w:rPr>
+          <w:rFonts w:ascii="Menlo" w:eastAsia="Times New Roman" w:hAnsi="Menlo" w:cs="Menlo"/>
+          <w:color w:val="A9B7C6"/>
+          <w:sz w:val="18"/>
+          <w:szCs w:val="18"/>
+          <w:lang w:bidi="hi-IN"/>
+        </w:rPr>
+        <w:t xml:space="preserve">  </w:t>
       </w:r>
       <w:r>
         <w:rPr>
@@ -1858,15 +2578,27 @@
         </w:rPr>
         <w:t xml:space="preserve">for </w:t>
       </w:r>
-      <w:r>
-        <w:rPr>
-          <w:rFonts w:ascii="Menlo" w:eastAsia="Times New Roman" w:hAnsi="Menlo" w:cs="Menlo"/>
-          <w:color w:val="A9B7C6"/>
-          <w:sz w:val="18"/>
-          <w:szCs w:val="18"/>
-          <w:lang w:bidi="hi-IN"/>
-        </w:rPr>
-        <w:t xml:space="preserve">i </w:t>
+      <w:proofErr w:type="spellStart"/>
+      <w:r>
+        <w:rPr>
+          <w:rFonts w:ascii="Menlo" w:eastAsia="Times New Roman" w:hAnsi="Menlo" w:cs="Menlo"/>
+          <w:color w:val="A9B7C6"/>
+          <w:sz w:val="18"/>
+          <w:szCs w:val="18"/>
+          <w:lang w:bidi="hi-IN"/>
+        </w:rPr>
+        <w:t>i</w:t>
+      </w:r>
+      <w:proofErr w:type="spellEnd"/>
+      <w:r>
+        <w:rPr>
+          <w:rFonts w:ascii="Menlo" w:eastAsia="Times New Roman" w:hAnsi="Menlo" w:cs="Menlo"/>
+          <w:color w:val="A9B7C6"/>
+          <w:sz w:val="18"/>
+          <w:szCs w:val="18"/>
+          <w:lang w:bidi="hi-IN"/>
+        </w:rPr>
+        <w:t xml:space="preserve"> </w:t>
       </w:r>
       <w:r>
         <w:rPr>
@@ -1918,6 +2650,7 @@
         </w:rPr>
         <w:t xml:space="preserve">, </w:t>
       </w:r>
+      <w:proofErr w:type="spellStart"/>
       <w:r>
         <w:rPr>
           <w:rFonts w:ascii="Menlo" w:eastAsia="Times New Roman" w:hAnsi="Menlo" w:cs="Menlo"/>
@@ -1928,15 +2661,38 @@
         </w:rPr>
         <w:t>len</w:t>
       </w:r>
-      <w:r>
-        <w:rPr>
-          <w:rFonts w:ascii="Menlo" w:eastAsia="Times New Roman" w:hAnsi="Menlo" w:cs="Menlo"/>
-          <w:color w:val="A9B7C6"/>
-          <w:sz w:val="18"/>
-          <w:szCs w:val="18"/>
-          <w:lang w:bidi="hi-IN"/>
-        </w:rPr>
-        <w:t xml:space="preserve">(encrypted_bv) // BLOCKSIZE):  </w:t>
+      <w:proofErr w:type="spellEnd"/>
+      <w:r>
+        <w:rPr>
+          <w:rFonts w:ascii="Menlo" w:eastAsia="Times New Roman" w:hAnsi="Menlo" w:cs="Menlo"/>
+          <w:color w:val="A9B7C6"/>
+          <w:sz w:val="18"/>
+          <w:szCs w:val="18"/>
+          <w:lang w:bidi="hi-IN"/>
+        </w:rPr>
+        <w:t>(</w:t>
+      </w:r>
+      <w:proofErr w:type="spellStart"/>
+      <w:r>
+        <w:rPr>
+          <w:rFonts w:ascii="Menlo" w:eastAsia="Times New Roman" w:hAnsi="Menlo" w:cs="Menlo"/>
+          <w:color w:val="A9B7C6"/>
+          <w:sz w:val="18"/>
+          <w:szCs w:val="18"/>
+          <w:lang w:bidi="hi-IN"/>
+        </w:rPr>
+        <w:t>encrypted_bv</w:t>
+      </w:r>
+      <w:proofErr w:type="spellEnd"/>
+      <w:r>
+        <w:rPr>
+          <w:rFonts w:ascii="Menlo" w:eastAsia="Times New Roman" w:hAnsi="Menlo" w:cs="Menlo"/>
+          <w:color w:val="A9B7C6"/>
+          <w:sz w:val="18"/>
+          <w:szCs w:val="18"/>
+          <w:lang w:bidi="hi-IN"/>
+        </w:rPr>
+        <w:t xml:space="preserve">) // BLOCKSIZE):  </w:t>
       </w:r>
       <w:r>
         <w:rPr>
@@ -1959,15 +2715,93 @@
         <w:br/>
         <w:t xml:space="preserve">        </w:t>
       </w:r>
-      <w:r>
-        <w:rPr>
-          <w:rFonts w:ascii="Menlo" w:eastAsia="Times New Roman" w:hAnsi="Menlo" w:cs="Menlo"/>
-          <w:color w:val="A9B7C6"/>
-          <w:sz w:val="18"/>
-          <w:szCs w:val="18"/>
-          <w:lang w:bidi="hi-IN"/>
-        </w:rPr>
-        <w:t xml:space="preserve">bv = encrypted_bv[i * BLOCKSIZE:(i + </w:t>
+      <w:proofErr w:type="spellStart"/>
+      <w:r>
+        <w:rPr>
+          <w:rFonts w:ascii="Menlo" w:eastAsia="Times New Roman" w:hAnsi="Menlo" w:cs="Menlo"/>
+          <w:color w:val="A9B7C6"/>
+          <w:sz w:val="18"/>
+          <w:szCs w:val="18"/>
+          <w:lang w:bidi="hi-IN"/>
+        </w:rPr>
+        <w:t>bv</w:t>
+      </w:r>
+      <w:proofErr w:type="spellEnd"/>
+      <w:r>
+        <w:rPr>
+          <w:rFonts w:ascii="Menlo" w:eastAsia="Times New Roman" w:hAnsi="Menlo" w:cs="Menlo"/>
+          <w:color w:val="A9B7C6"/>
+          <w:sz w:val="18"/>
+          <w:szCs w:val="18"/>
+          <w:lang w:bidi="hi-IN"/>
+        </w:rPr>
+        <w:t xml:space="preserve"> = </w:t>
+      </w:r>
+      <w:proofErr w:type="spellStart"/>
+      <w:r>
+        <w:rPr>
+          <w:rFonts w:ascii="Menlo" w:eastAsia="Times New Roman" w:hAnsi="Menlo" w:cs="Menlo"/>
+          <w:color w:val="A9B7C6"/>
+          <w:sz w:val="18"/>
+          <w:szCs w:val="18"/>
+          <w:lang w:bidi="hi-IN"/>
+        </w:rPr>
+        <w:t>encrypted_bv</w:t>
+      </w:r>
+      <w:proofErr w:type="spellEnd"/>
+      <w:r>
+        <w:rPr>
+          <w:rFonts w:ascii="Menlo" w:eastAsia="Times New Roman" w:hAnsi="Menlo" w:cs="Menlo"/>
+          <w:color w:val="A9B7C6"/>
+          <w:sz w:val="18"/>
+          <w:szCs w:val="18"/>
+          <w:lang w:bidi="hi-IN"/>
+        </w:rPr>
+        <w:t>[</w:t>
+      </w:r>
+      <w:proofErr w:type="spellStart"/>
+      <w:r>
+        <w:rPr>
+          <w:rFonts w:ascii="Menlo" w:eastAsia="Times New Roman" w:hAnsi="Menlo" w:cs="Menlo"/>
+          <w:color w:val="A9B7C6"/>
+          <w:sz w:val="18"/>
+          <w:szCs w:val="18"/>
+          <w:lang w:bidi="hi-IN"/>
+        </w:rPr>
+        <w:t>i</w:t>
+      </w:r>
+      <w:proofErr w:type="spellEnd"/>
+      <w:r>
+        <w:rPr>
+          <w:rFonts w:ascii="Menlo" w:eastAsia="Times New Roman" w:hAnsi="Menlo" w:cs="Menlo"/>
+          <w:color w:val="A9B7C6"/>
+          <w:sz w:val="18"/>
+          <w:szCs w:val="18"/>
+          <w:lang w:bidi="hi-IN"/>
+        </w:rPr>
+        <w:t xml:space="preserve"> * BLOCKSIZE:(</w:t>
+      </w:r>
+      <w:proofErr w:type="spellStart"/>
+      <w:r>
+        <w:rPr>
+          <w:rFonts w:ascii="Menlo" w:eastAsia="Times New Roman" w:hAnsi="Menlo" w:cs="Menlo"/>
+          <w:color w:val="A9B7C6"/>
+          <w:sz w:val="18"/>
+          <w:szCs w:val="18"/>
+          <w:lang w:bidi="hi-IN"/>
+        </w:rPr>
+        <w:t>i</w:t>
+      </w:r>
+      <w:proofErr w:type="spellEnd"/>
+      <w:r>
+        <w:rPr>
+          <w:rFonts w:ascii="Menlo" w:eastAsia="Times New Roman" w:hAnsi="Menlo" w:cs="Menlo"/>
+          <w:color w:val="A9B7C6"/>
+          <w:sz w:val="18"/>
+          <w:szCs w:val="18"/>
+          <w:lang w:bidi="hi-IN"/>
+        </w:rPr>
+        <w:t xml:space="preserve"> + </w:t>
       </w:r>
       <w:r>
         <w:rPr>
@@ -2018,7 +2852,29 @@
           <w:szCs w:val="18"/>
           <w:lang w:bidi="hi-IN"/>
         </w:rPr>
-        <w:t xml:space="preserve">temp = bv.deep_copy()  </w:t>
+        <w:t xml:space="preserve">temp = </w:t>
+      </w:r>
+      <w:proofErr w:type="spellStart"/>
+      <w:r>
+        <w:rPr>
+          <w:rFonts w:ascii="Menlo" w:eastAsia="Times New Roman" w:hAnsi="Menlo" w:cs="Menlo"/>
+          <w:color w:val="A9B7C6"/>
+          <w:sz w:val="18"/>
+          <w:szCs w:val="18"/>
+          <w:lang w:bidi="hi-IN"/>
+        </w:rPr>
+        <w:t>bv.deep_copy</w:t>
+      </w:r>
+      <w:proofErr w:type="spellEnd"/>
+      <w:r>
+        <w:rPr>
+          <w:rFonts w:ascii="Menlo" w:eastAsia="Times New Roman" w:hAnsi="Menlo" w:cs="Menlo"/>
+          <w:color w:val="A9B7C6"/>
+          <w:sz w:val="18"/>
+          <w:szCs w:val="18"/>
+          <w:lang w:bidi="hi-IN"/>
+        </w:rPr>
+        <w:t xml:space="preserve">()  </w:t>
       </w:r>
       <w:r>
         <w:rPr>
@@ -2041,15 +2897,49 @@
         <w:br/>
         <w:t xml:space="preserve">        </w:t>
       </w:r>
-      <w:r>
-        <w:rPr>
-          <w:rFonts w:ascii="Menlo" w:eastAsia="Times New Roman" w:hAnsi="Menlo" w:cs="Menlo"/>
-          <w:color w:val="A9B7C6"/>
-          <w:sz w:val="18"/>
-          <w:szCs w:val="18"/>
-          <w:lang w:bidi="hi-IN"/>
-        </w:rPr>
-        <w:t xml:space="preserve">bv ^= previous_decrypted_block  </w:t>
+      <w:proofErr w:type="spellStart"/>
+      <w:r>
+        <w:rPr>
+          <w:rFonts w:ascii="Menlo" w:eastAsia="Times New Roman" w:hAnsi="Menlo" w:cs="Menlo"/>
+          <w:color w:val="A9B7C6"/>
+          <w:sz w:val="18"/>
+          <w:szCs w:val="18"/>
+          <w:lang w:bidi="hi-IN"/>
+        </w:rPr>
+        <w:t>bv</w:t>
+      </w:r>
+      <w:proofErr w:type="spellEnd"/>
+      <w:r>
+        <w:rPr>
+          <w:rFonts w:ascii="Menlo" w:eastAsia="Times New Roman" w:hAnsi="Menlo" w:cs="Menlo"/>
+          <w:color w:val="A9B7C6"/>
+          <w:sz w:val="18"/>
+          <w:szCs w:val="18"/>
+          <w:lang w:bidi="hi-IN"/>
+        </w:rPr>
+        <w:t xml:space="preserve"> ^= </w:t>
+      </w:r>
+      <w:proofErr w:type="spellStart"/>
+      <w:r>
+        <w:rPr>
+          <w:rFonts w:ascii="Menlo" w:eastAsia="Times New Roman" w:hAnsi="Menlo" w:cs="Menlo"/>
+          <w:color w:val="A9B7C6"/>
+          <w:sz w:val="18"/>
+          <w:szCs w:val="18"/>
+          <w:lang w:bidi="hi-IN"/>
+        </w:rPr>
+        <w:t>previous_decrypted_block</w:t>
+      </w:r>
+      <w:proofErr w:type="spellEnd"/>
+      <w:r>
+        <w:rPr>
+          <w:rFonts w:ascii="Menlo" w:eastAsia="Times New Roman" w:hAnsi="Menlo" w:cs="Menlo"/>
+          <w:color w:val="A9B7C6"/>
+          <w:sz w:val="18"/>
+          <w:szCs w:val="18"/>
+          <w:lang w:bidi="hi-IN"/>
+        </w:rPr>
+        <w:t xml:space="preserve">  </w:t>
       </w:r>
       <w:r>
         <w:rPr>
@@ -2072,15 +2962,27 @@
         <w:br/>
         <w:t xml:space="preserve">        </w:t>
       </w:r>
-      <w:r>
-        <w:rPr>
-          <w:rFonts w:ascii="Menlo" w:eastAsia="Times New Roman" w:hAnsi="Menlo" w:cs="Menlo"/>
-          <w:color w:val="A9B7C6"/>
-          <w:sz w:val="18"/>
-          <w:szCs w:val="18"/>
-          <w:lang w:bidi="hi-IN"/>
-        </w:rPr>
-        <w:t xml:space="preserve">previous_decrypted_block = temp  </w:t>
+      <w:proofErr w:type="spellStart"/>
+      <w:r>
+        <w:rPr>
+          <w:rFonts w:ascii="Menlo" w:eastAsia="Times New Roman" w:hAnsi="Menlo" w:cs="Menlo"/>
+          <w:color w:val="A9B7C6"/>
+          <w:sz w:val="18"/>
+          <w:szCs w:val="18"/>
+          <w:lang w:bidi="hi-IN"/>
+        </w:rPr>
+        <w:t>previous_decrypted_block</w:t>
+      </w:r>
+      <w:proofErr w:type="spellEnd"/>
+      <w:r>
+        <w:rPr>
+          <w:rFonts w:ascii="Menlo" w:eastAsia="Times New Roman" w:hAnsi="Menlo" w:cs="Menlo"/>
+          <w:color w:val="A9B7C6"/>
+          <w:sz w:val="18"/>
+          <w:szCs w:val="18"/>
+          <w:lang w:bidi="hi-IN"/>
+        </w:rPr>
+        <w:t xml:space="preserve"> = temp  </w:t>
       </w:r>
       <w:r>
         <w:rPr>
@@ -2103,15 +3005,49 @@
         <w:br/>
         <w:t xml:space="preserve">        </w:t>
       </w:r>
-      <w:r>
-        <w:rPr>
-          <w:rFonts w:ascii="Menlo" w:eastAsia="Times New Roman" w:hAnsi="Menlo" w:cs="Menlo"/>
-          <w:color w:val="A9B7C6"/>
-          <w:sz w:val="18"/>
-          <w:szCs w:val="18"/>
-          <w:lang w:bidi="hi-IN"/>
-        </w:rPr>
-        <w:t xml:space="preserve">bv ^= key_bv  </w:t>
+      <w:proofErr w:type="spellStart"/>
+      <w:r>
+        <w:rPr>
+          <w:rFonts w:ascii="Menlo" w:eastAsia="Times New Roman" w:hAnsi="Menlo" w:cs="Menlo"/>
+          <w:color w:val="A9B7C6"/>
+          <w:sz w:val="18"/>
+          <w:szCs w:val="18"/>
+          <w:lang w:bidi="hi-IN"/>
+        </w:rPr>
+        <w:t>bv</w:t>
+      </w:r>
+      <w:proofErr w:type="spellEnd"/>
+      <w:r>
+        <w:rPr>
+          <w:rFonts w:ascii="Menlo" w:eastAsia="Times New Roman" w:hAnsi="Menlo" w:cs="Menlo"/>
+          <w:color w:val="A9B7C6"/>
+          <w:sz w:val="18"/>
+          <w:szCs w:val="18"/>
+          <w:lang w:bidi="hi-IN"/>
+        </w:rPr>
+        <w:t xml:space="preserve"> ^= </w:t>
+      </w:r>
+      <w:proofErr w:type="spellStart"/>
+      <w:r>
+        <w:rPr>
+          <w:rFonts w:ascii="Menlo" w:eastAsia="Times New Roman" w:hAnsi="Menlo" w:cs="Menlo"/>
+          <w:color w:val="A9B7C6"/>
+          <w:sz w:val="18"/>
+          <w:szCs w:val="18"/>
+          <w:lang w:bidi="hi-IN"/>
+        </w:rPr>
+        <w:t>key_bv</w:t>
+      </w:r>
+      <w:proofErr w:type="spellEnd"/>
+      <w:r>
+        <w:rPr>
+          <w:rFonts w:ascii="Menlo" w:eastAsia="Times New Roman" w:hAnsi="Menlo" w:cs="Menlo"/>
+          <w:color w:val="A9B7C6"/>
+          <w:sz w:val="18"/>
+          <w:szCs w:val="18"/>
+          <w:lang w:bidi="hi-IN"/>
+        </w:rPr>
+        <w:t xml:space="preserve">  </w:t>
       </w:r>
       <w:r>
         <w:rPr>
@@ -2134,15 +3070,49 @@
         <w:br/>
         <w:t xml:space="preserve">        </w:t>
       </w:r>
-      <w:r>
-        <w:rPr>
-          <w:rFonts w:ascii="Menlo" w:eastAsia="Times New Roman" w:hAnsi="Menlo" w:cs="Menlo"/>
-          <w:color w:val="A9B7C6"/>
-          <w:sz w:val="18"/>
-          <w:szCs w:val="18"/>
-          <w:lang w:bidi="hi-IN"/>
-        </w:rPr>
-        <w:t xml:space="preserve">msg_decrypted_bv += bv  </w:t>
+      <w:proofErr w:type="spellStart"/>
+      <w:r>
+        <w:rPr>
+          <w:rFonts w:ascii="Menlo" w:eastAsia="Times New Roman" w:hAnsi="Menlo" w:cs="Menlo"/>
+          <w:color w:val="A9B7C6"/>
+          <w:sz w:val="18"/>
+          <w:szCs w:val="18"/>
+          <w:lang w:bidi="hi-IN"/>
+        </w:rPr>
+        <w:t>msg_decrypted_bv</w:t>
+      </w:r>
+      <w:proofErr w:type="spellEnd"/>
+      <w:r>
+        <w:rPr>
+          <w:rFonts w:ascii="Menlo" w:eastAsia="Times New Roman" w:hAnsi="Menlo" w:cs="Menlo"/>
+          <w:color w:val="A9B7C6"/>
+          <w:sz w:val="18"/>
+          <w:szCs w:val="18"/>
+          <w:lang w:bidi="hi-IN"/>
+        </w:rPr>
+        <w:t xml:space="preserve"> += </w:t>
+      </w:r>
+      <w:proofErr w:type="spellStart"/>
+      <w:r>
+        <w:rPr>
+          <w:rFonts w:ascii="Menlo" w:eastAsia="Times New Roman" w:hAnsi="Menlo" w:cs="Menlo"/>
+          <w:color w:val="A9B7C6"/>
+          <w:sz w:val="18"/>
+          <w:szCs w:val="18"/>
+          <w:lang w:bidi="hi-IN"/>
+        </w:rPr>
+        <w:t>bv</w:t>
+      </w:r>
+      <w:proofErr w:type="spellEnd"/>
+      <w:r>
+        <w:rPr>
+          <w:rFonts w:ascii="Menlo" w:eastAsia="Times New Roman" w:hAnsi="Menlo" w:cs="Menlo"/>
+          <w:color w:val="A9B7C6"/>
+          <w:sz w:val="18"/>
+          <w:szCs w:val="18"/>
+          <w:lang w:bidi="hi-IN"/>
+        </w:rPr>
+        <w:t xml:space="preserve">  </w:t>
       </w:r>
       <w:r>
         <w:rPr>
@@ -2165,15 +3135,49 @@
         <w:br/>
         <w:t xml:space="preserve">    </w:t>
       </w:r>
-      <w:r>
-        <w:rPr>
-          <w:rFonts w:ascii="Menlo" w:eastAsia="Times New Roman" w:hAnsi="Menlo" w:cs="Menlo"/>
-          <w:color w:val="A9B7C6"/>
-          <w:sz w:val="18"/>
-          <w:szCs w:val="18"/>
-          <w:lang w:bidi="hi-IN"/>
-        </w:rPr>
-        <w:t xml:space="preserve">outputtext = msg_decrypted_bv.get_text_from_bitvector()  </w:t>
+      <w:proofErr w:type="spellStart"/>
+      <w:r>
+        <w:rPr>
+          <w:rFonts w:ascii="Menlo" w:eastAsia="Times New Roman" w:hAnsi="Menlo" w:cs="Menlo"/>
+          <w:color w:val="A9B7C6"/>
+          <w:sz w:val="18"/>
+          <w:szCs w:val="18"/>
+          <w:lang w:bidi="hi-IN"/>
+        </w:rPr>
+        <w:t>outputtext</w:t>
+      </w:r>
+      <w:proofErr w:type="spellEnd"/>
+      <w:r>
+        <w:rPr>
+          <w:rFonts w:ascii="Menlo" w:eastAsia="Times New Roman" w:hAnsi="Menlo" w:cs="Menlo"/>
+          <w:color w:val="A9B7C6"/>
+          <w:sz w:val="18"/>
+          <w:szCs w:val="18"/>
+          <w:lang w:bidi="hi-IN"/>
+        </w:rPr>
+        <w:t xml:space="preserve"> = </w:t>
+      </w:r>
+      <w:proofErr w:type="spellStart"/>
+      <w:r>
+        <w:rPr>
+          <w:rFonts w:ascii="Menlo" w:eastAsia="Times New Roman" w:hAnsi="Menlo" w:cs="Menlo"/>
+          <w:color w:val="A9B7C6"/>
+          <w:sz w:val="18"/>
+          <w:szCs w:val="18"/>
+          <w:lang w:bidi="hi-IN"/>
+        </w:rPr>
+        <w:t>msg_decrypted_bv.get_text_from_bitvector</w:t>
+      </w:r>
+      <w:proofErr w:type="spellEnd"/>
+      <w:r>
+        <w:rPr>
+          <w:rFonts w:ascii="Menlo" w:eastAsia="Times New Roman" w:hAnsi="Menlo" w:cs="Menlo"/>
+          <w:color w:val="A9B7C6"/>
+          <w:sz w:val="18"/>
+          <w:szCs w:val="18"/>
+          <w:lang w:bidi="hi-IN"/>
+        </w:rPr>
+        <w:t xml:space="preserve">()  </w:t>
       </w:r>
       <w:r>
         <w:rPr>
@@ -2206,6 +3210,7 @@
         </w:rPr>
         <w:t xml:space="preserve">return </w:t>
       </w:r>
+      <w:proofErr w:type="spellStart"/>
       <w:r>
         <w:rPr>
           <w:rFonts w:ascii="Menlo" w:eastAsia="Times New Roman" w:hAnsi="Menlo" w:cs="Menlo"/>
@@ -2215,11 +3220,137 @@
           <w:lang w:bidi="hi-IN"/>
         </w:rPr>
         <w:t>outputtext</w:t>
+      </w:r>
+      <w:proofErr w:type="spellEnd"/>
+    </w:p>
+    <w:p/>
+    <w:p/>
+    <w:p/>
+    <w:p/>
+    <w:p/>
+    <w:p/>
+    <w:p/>
+    <w:p>
+      <w:pPr>
+        <w:rPr>
+          <w:b/>
+          <w:bCs/>
+        </w:rPr>
+      </w:pPr>
+      <w:r>
+        <w:rPr>
+          <w:b/>
+          <w:bCs/>
+        </w:rPr>
+        <w:t xml:space="preserve">Explanation </w:t>
+      </w:r>
+    </w:p>
+    <w:p/>
+    <w:p>
+      <w:r>
+        <w:t xml:space="preserve">For HW1 we have created a program that uses brute force attack to find the right key. The Brute Force attack will check through 2^16 key spaces. We checked through </w:t>
+      </w:r>
+      <w:proofErr w:type="gramStart"/>
+      <w:r>
+        <w:t>range(</w:t>
+      </w:r>
+      <w:proofErr w:type="gramEnd"/>
+      <w:r>
+        <w:t xml:space="preserve">0,2^16) and then changed to a bit vector, used the decryption method given in DecryptForFun.py and checked whether the string "Mark Twain" appeared in the file. The encryption used differential </w:t>
+      </w:r>
+      <w:proofErr w:type="spellStart"/>
+      <w:r>
+        <w:t>Xoring</w:t>
+      </w:r>
+      <w:proofErr w:type="spellEnd"/>
+      <w:r>
+        <w:t xml:space="preserve">. This means that the plain text is </w:t>
+      </w:r>
+      <w:proofErr w:type="spellStart"/>
+      <w:r>
+        <w:t>xor'd</w:t>
+      </w:r>
+      <w:proofErr w:type="spellEnd"/>
+      <w:r>
+        <w:t xml:space="preserve"> with </w:t>
+      </w:r>
+      <w:proofErr w:type="spellStart"/>
+      <w:r>
+        <w:t>he</w:t>
+      </w:r>
+      <w:proofErr w:type="spellEnd"/>
+      <w:r>
+        <w:t xml:space="preserve"> first 4 bits of the key. </w:t>
+      </w:r>
+    </w:p>
+    <w:p/>
+    <w:p>
+      <w:pPr>
+        <w:rPr>
+          <w:b/>
+          <w:bCs/>
+        </w:rPr>
+      </w:pPr>
+      <w:r>
+        <w:rPr>
+          <w:b/>
+          <w:bCs/>
+        </w:rPr>
+        <w:t xml:space="preserve">Decrypted Text </w:t>
+      </w:r>
+    </w:p>
+    <w:p/>
+    <w:p>
+      <w:r>
+        <w:t>It is my belief that nearly any invented quotation, played with confidence, stands a good chance to deceive.</w:t>
+      </w:r>
+    </w:p>
+    <w:p/>
+    <w:p>
+      <w:r>
+        <w:t>- Mark Twain</w:t>
+      </w:r>
+    </w:p>
+    <w:p/>
+    <w:p>
+      <w:pPr>
+        <w:rPr>
+          <w:b/>
+          <w:bCs/>
+        </w:rPr>
+      </w:pPr>
+      <w:r>
+        <w:rPr>
+          <w:b/>
+          <w:bCs/>
+        </w:rPr>
+        <w:t xml:space="preserve">Encryption Key Found </w:t>
       </w:r>
     </w:p>
     <w:p>
-      <w:bookmarkStart w:id="0" w:name="_GoBack"/>
-      <w:bookmarkEnd w:id="0"/>
+      <w:r>
+        <w:t>Encryption Broken!</w:t>
+      </w:r>
+    </w:p>
+    <w:p>
+      <w:pPr>
+        <w:rPr>
+          <w:b/>
+          <w:bCs/>
+        </w:rPr>
+      </w:pPr>
+      <w:r>
+        <w:rPr>
+          <w:b/>
+          <w:bCs/>
+        </w:rPr>
+        <w:t>Key:  25202</w:t>
+      </w:r>
+    </w:p>
+    <w:p>
+      <w:r>
+        <w:t>Message:  It is my belief that nearly any invented quotation, played with confidence, stands a good chance to deceive.</w:t>
+      </w:r>
     </w:p>
     <w:sectPr>
       <w:pgSz w:w="12240" w:h="15840"/>

</xml_diff>